<commit_message>
Allowed for duplicate paths to the same menu items
</commit_message>
<xml_diff>
--- a/doc/Conservatory Project Notes.docx
+++ b/doc/Conservatory Project Notes.docx
@@ -1810,7 +1810,7 @@
       </w:r>
       <w:proofErr w:type="spellEnd"/>
       <w:r>
-        <w:t xml:space="preserve">.  The “can” method returns true if EITHER the controller/action combination is a “global privilege”, as defined in the GLOBAL_PRIVILEGES array on the privilege model, OR the user’s roles include privileges for that controller/action combination.  The “for” call is defined as a named scope on the Role model, and checks the controller and performs a bitwise comparison of the </w:t>
+        <w:t xml:space="preserve">.  The “can” method returns true if EITHER the controller/action combination is a “global privilege”, as defined in the GLOBAL_PRIVILEGES array on the privilege model, OR the user’s roles include privileges for that controller/action combination.  The “for” call is defined as a named scope on the Role model, and performs a bitwise comparison of the </w:t>
       </w:r>
       <w:r>
         <w:t>unique identifying integer defined for that controller/action combo in Privilege::CONTROLLER_ACTIONS[controller][action]</w:t>
@@ -1825,7 +1825,13 @@
         <w:t>.</w:t>
       </w:r>
       <w:r>
-        <w:t xml:space="preserve">  When the list of privileges for that user is completed, it is grouped by category, and returned as the “</w:t>
+        <w:t xml:space="preserve">  When the list of privileges for that user </w:t>
+      </w:r>
+      <w:r>
+        <w:t>has been compiled, each are written out into an array of string arrays</w:t>
+      </w:r>
+      <w:r>
+        <w:t>, grouped by category, and returned as the “</w:t>
       </w:r>
       <w:proofErr w:type="spellStart"/>
       <w:r>
@@ -1833,73 +1839,66 @@
       </w:r>
       <w:proofErr w:type="spellEnd"/>
       <w:r>
-        <w:t xml:space="preserve">” (and placed on the session).  When the menu is rendered, </w:t>
-      </w:r>
-    </w:p>
-    <w:p>
+        <w:t>” (and placed on the session).  When the menu is rendered, t</w:t>
+      </w:r>
+      <w:r>
+        <w:t xml:space="preserve">he category is displayed as a large button, and the submenu extends out to the right from the category, displaying the various </w:t>
+      </w:r>
+      <w:r>
+        <w:t>menu items</w:t>
+      </w:r>
+      <w:r>
+        <w:t xml:space="preserve"> that </w:t>
+      </w:r>
+      <w:r>
+        <w:t>are available to the user</w:t>
+      </w:r>
+      <w:r>
+        <w:t xml:space="preserve">.  </w:t>
+      </w:r>
+      <w:r>
+        <w:t xml:space="preserve">The image and text for the category are retrieved from Privilege::CATEGORIES, and the link that is associated with the category button </w:t>
+      </w:r>
+      <w:r>
+        <w:lastRenderedPageBreak/>
+        <w:t xml:space="preserve">itself is derived from </w:t>
+      </w:r>
+      <w:r>
+        <w:t xml:space="preserve">a lookup to </w:t>
+      </w:r>
+      <w:r>
+        <w:t xml:space="preserve">Privilege::ROOT_MENU_ACTIONS in the helper method </w:t>
+      </w:r>
+      <w:proofErr w:type="spellStart"/>
+      <w:r>
+        <w:t>link_for_</w:t>
+      </w:r>
       <w:proofErr w:type="gramStart"/>
       <w:r>
-        <w:t>t</w:t>
-      </w:r>
-      <w:r>
-        <w:t>he</w:t>
-      </w:r>
+        <w:t>privilege</w:t>
+      </w:r>
+      <w:proofErr w:type="spellEnd"/>
+      <w:r>
+        <w:t>(</w:t>
+      </w:r>
+      <w:proofErr w:type="spellStart"/>
       <w:proofErr w:type="gramEnd"/>
       <w:r>
-        <w:t xml:space="preserve"> category is displayed as a large button, and the submenu extends out to the right from the category, displaying the various </w:t>
-      </w:r>
-      <w:r>
-        <w:t>menu items</w:t>
-      </w:r>
-      <w:r>
-        <w:t xml:space="preserve"> that </w:t>
-      </w:r>
-      <w:r>
-        <w:t>are available to the user</w:t>
-      </w:r>
+        <w:t>priv_controller</w:t>
+      </w:r>
+      <w:proofErr w:type="spellEnd"/>
+      <w:r>
+        <w:t xml:space="preserve">) in </w:t>
+      </w:r>
+      <w:proofErr w:type="spellStart"/>
+      <w:r>
+        <w:t>application_helper.rb</w:t>
+      </w:r>
+      <w:proofErr w:type="spellEnd"/>
       <w:r>
         <w:t xml:space="preserve">.  </w:t>
       </w:r>
       <w:r>
-        <w:t xml:space="preserve">The image and text for the category are retrieved from Privilege::CATEGORIES, and the link that is associated with the category button itself is derived from </w:t>
-      </w:r>
-      <w:r>
-        <w:t xml:space="preserve">a lookup to </w:t>
-      </w:r>
-      <w:r>
-        <w:lastRenderedPageBreak/>
-        <w:t xml:space="preserve">Privilege::ROOT_MENU_ACTIONS in the helper method </w:t>
-      </w:r>
-      <w:proofErr w:type="spellStart"/>
-      <w:r>
-        <w:t>link_for_</w:t>
-      </w:r>
-      <w:proofErr w:type="gramStart"/>
-      <w:r>
-        <w:t>privilege</w:t>
-      </w:r>
-      <w:proofErr w:type="spellEnd"/>
-      <w:r>
-        <w:t>(</w:t>
-      </w:r>
-      <w:proofErr w:type="spellStart"/>
-      <w:proofErr w:type="gramEnd"/>
-      <w:r>
-        <w:t>priv_controller</w:t>
-      </w:r>
-      <w:proofErr w:type="spellEnd"/>
-      <w:r>
-        <w:t xml:space="preserve">) in </w:t>
-      </w:r>
-      <w:proofErr w:type="spellStart"/>
-      <w:r>
-        <w:t>application_helper.rb</w:t>
-      </w:r>
-      <w:proofErr w:type="spellEnd"/>
-      <w:r>
-        <w:t xml:space="preserve">.  </w:t>
-      </w:r>
-      <w:r>
         <w:t xml:space="preserve">Clicking on one of the submenu buttons invokes the </w:t>
       </w:r>
       <w:r>
@@ -1914,26 +1913,60 @@
       <w:r>
         <w:t>.</w:t>
       </w:r>
-      <w:r>
-        <w:t xml:space="preserve">  Following is a table of menu items.  Left Menu Items are described below in the Two Column Layout section.</w:t>
+    </w:p>
+    <w:p>
+      <w:pPr>
+        <w:pStyle w:val="Heading2"/>
+      </w:pPr>
+      <w:r>
+        <w:t>Child Menus</w:t>
+      </w:r>
+    </w:p>
+    <w:p>
+      <w:r>
+        <w:t>Menu Items can have Child Menu Items.  When a menu item is clicked, the children are selected a</w:t>
+      </w:r>
+      <w:r>
+        <w:t xml:space="preserve">nd rendered as left menu items, providing that the </w:t>
+      </w:r>
+      <w:proofErr w:type="spellStart"/>
+      <w:r>
+        <w:t>is_collection</w:t>
+      </w:r>
+      <w:proofErr w:type="spellEnd"/>
+      <w:r>
+        <w:t xml:space="preserve"> attribute is true.</w:t>
+      </w:r>
+    </w:p>
+    <w:p>
+      <w:r>
+        <w:t xml:space="preserve"> </w:t>
+      </w:r>
+    </w:p>
+    <w:p>
+      <w:r>
+        <w:t>Following is a table of menu items.  Left Menu Items are described below in the Two Column Layout section.</w:t>
       </w:r>
     </w:p>
     <w:p/>
     <w:tbl>
       <w:tblPr>
         <w:tblStyle w:val="TableGrid"/>
-        <w:tblW w:w="0" w:type="auto"/>
+        <w:tblW w:w="9468" w:type="dxa"/>
         <w:tblLook w:val="04A0"/>
       </w:tblPr>
       <w:tblGrid>
-        <w:gridCol w:w="2952"/>
-        <w:gridCol w:w="2952"/>
-        <w:gridCol w:w="2952"/>
+        <w:gridCol w:w="1816"/>
+        <w:gridCol w:w="1374"/>
+        <w:gridCol w:w="1796"/>
+        <w:gridCol w:w="1431"/>
+        <w:gridCol w:w="1357"/>
+        <w:gridCol w:w="1694"/>
       </w:tblGrid>
       <w:tr>
         <w:tc>
           <w:tcPr>
-            <w:tcW w:w="2952" w:type="dxa"/>
+            <w:tcW w:w="1816" w:type="dxa"/>
           </w:tcPr>
           <w:p>
             <w:pPr>
@@ -1951,7 +1984,7 @@
         </w:tc>
         <w:tc>
           <w:tcPr>
-            <w:tcW w:w="2952" w:type="dxa"/>
+            <w:tcW w:w="1374" w:type="dxa"/>
           </w:tcPr>
           <w:p>
             <w:pPr>
@@ -1969,7 +2002,7 @@
         </w:tc>
         <w:tc>
           <w:tcPr>
-            <w:tcW w:w="2952" w:type="dxa"/>
+            <w:tcW w:w="1796" w:type="dxa"/>
           </w:tcPr>
           <w:p>
             <w:pPr>
@@ -1981,7 +2014,67 @@
               <w:rPr>
                 <w:b/>
               </w:rPr>
-              <w:t>Left Menu Items</w:t>
+              <w:t>Child</w:t>
+            </w:r>
+            <w:r>
+              <w:rPr>
+                <w:b/>
+              </w:rPr>
+              <w:t xml:space="preserve"> Menu Items</w:t>
+            </w:r>
+          </w:p>
+        </w:tc>
+        <w:tc>
+          <w:tcPr>
+            <w:tcW w:w="1431" w:type="dxa"/>
+          </w:tcPr>
+          <w:p>
+            <w:pPr>
+              <w:rPr>
+                <w:b/>
+              </w:rPr>
+            </w:pPr>
+            <w:r>
+              <w:rPr>
+                <w:b/>
+              </w:rPr>
+              <w:t>Is Collection?</w:t>
+            </w:r>
+          </w:p>
+        </w:tc>
+        <w:tc>
+          <w:tcPr>
+            <w:tcW w:w="1357" w:type="dxa"/>
+          </w:tcPr>
+          <w:p>
+            <w:pPr>
+              <w:rPr>
+                <w:b/>
+              </w:rPr>
+            </w:pPr>
+            <w:r>
+              <w:rPr>
+                <w:b/>
+              </w:rPr>
+              <w:t>Controller</w:t>
+            </w:r>
+          </w:p>
+        </w:tc>
+        <w:tc>
+          <w:tcPr>
+            <w:tcW w:w="1694" w:type="dxa"/>
+          </w:tcPr>
+          <w:p>
+            <w:pPr>
+              <w:rPr>
+                <w:b/>
+              </w:rPr>
+            </w:pPr>
+            <w:r>
+              <w:rPr>
+                <w:b/>
+              </w:rPr>
+              <w:t>Action</w:t>
             </w:r>
           </w:p>
         </w:tc>
@@ -1989,7 +2082,7 @@
       <w:tr>
         <w:tc>
           <w:tcPr>
-            <w:tcW w:w="2952" w:type="dxa"/>
+            <w:tcW w:w="1816" w:type="dxa"/>
           </w:tcPr>
           <w:p>
             <w:r>
@@ -1999,7 +2092,7 @@
         </w:tc>
         <w:tc>
           <w:tcPr>
-            <w:tcW w:w="2952" w:type="dxa"/>
+            <w:tcW w:w="1374" w:type="dxa"/>
           </w:tcPr>
           <w:p>
             <w:r>
@@ -2009,22 +2102,41 @@
         </w:tc>
         <w:tc>
           <w:tcPr>
-            <w:tcW w:w="2952" w:type="dxa"/>
-          </w:tcPr>
-          <w:p>
-            <w:r>
-              <w:t>Import Famil</w:t>
-            </w:r>
-            <w:r>
-              <w:t>y(</w:t>
-            </w:r>
-            <w:proofErr w:type="spellStart"/>
-            <w:r>
-              <w:t>ies</w:t>
-            </w:r>
-            <w:proofErr w:type="spellEnd"/>
-            <w:r>
-              <w:t>)</w:t>
+            <w:tcW w:w="1796" w:type="dxa"/>
+          </w:tcPr>
+          <w:p>
+            <w:r>
+              <w:t>N/A</w:t>
+            </w:r>
+          </w:p>
+        </w:tc>
+        <w:tc>
+          <w:tcPr>
+            <w:tcW w:w="1431" w:type="dxa"/>
+          </w:tcPr>
+          <w:p>
+            <w:r>
+              <w:t>True</w:t>
+            </w:r>
+          </w:p>
+        </w:tc>
+        <w:tc>
+          <w:tcPr>
+            <w:tcW w:w="1357" w:type="dxa"/>
+          </w:tcPr>
+          <w:p>
+            <w:r>
+              <w:t>families</w:t>
+            </w:r>
+          </w:p>
+        </w:tc>
+        <w:tc>
+          <w:tcPr>
+            <w:tcW w:w="1694" w:type="dxa"/>
+          </w:tcPr>
+          <w:p>
+            <w:r>
+              <w:t>index</w:t>
             </w:r>
           </w:p>
         </w:tc>
@@ -2032,23 +2144,53 @@
       <w:tr>
         <w:tc>
           <w:tcPr>
-            <w:tcW w:w="2952" w:type="dxa"/>
-          </w:tcPr>
-          <w:p/>
-        </w:tc>
-        <w:tc>
-          <w:tcPr>
-            <w:tcW w:w="2952" w:type="dxa"/>
-          </w:tcPr>
-          <w:p/>
-        </w:tc>
-        <w:tc>
-          <w:tcPr>
-            <w:tcW w:w="2952" w:type="dxa"/>
+            <w:tcW w:w="1816" w:type="dxa"/>
+          </w:tcPr>
+          <w:p/>
+        </w:tc>
+        <w:tc>
+          <w:tcPr>
+            <w:tcW w:w="1374" w:type="dxa"/>
+          </w:tcPr>
+          <w:p/>
+        </w:tc>
+        <w:tc>
+          <w:tcPr>
+            <w:tcW w:w="1796" w:type="dxa"/>
           </w:tcPr>
           <w:p>
             <w:r>
               <w:t>View Families</w:t>
+            </w:r>
+          </w:p>
+        </w:tc>
+        <w:tc>
+          <w:tcPr>
+            <w:tcW w:w="1431" w:type="dxa"/>
+          </w:tcPr>
+          <w:p>
+            <w:r>
+              <w:t>True</w:t>
+            </w:r>
+          </w:p>
+        </w:tc>
+        <w:tc>
+          <w:tcPr>
+            <w:tcW w:w="1357" w:type="dxa"/>
+          </w:tcPr>
+          <w:p>
+            <w:r>
+              <w:t>families</w:t>
+            </w:r>
+          </w:p>
+        </w:tc>
+        <w:tc>
+          <w:tcPr>
+            <w:tcW w:w="1694" w:type="dxa"/>
+          </w:tcPr>
+          <w:p>
+            <w:r>
+              <w:t>index</w:t>
             </w:r>
           </w:p>
         </w:tc>
@@ -2056,23 +2198,53 @@
       <w:tr>
         <w:tc>
           <w:tcPr>
-            <w:tcW w:w="2952" w:type="dxa"/>
-          </w:tcPr>
-          <w:p/>
-        </w:tc>
-        <w:tc>
-          <w:tcPr>
-            <w:tcW w:w="2952" w:type="dxa"/>
-          </w:tcPr>
-          <w:p/>
-        </w:tc>
-        <w:tc>
-          <w:tcPr>
-            <w:tcW w:w="2952" w:type="dxa"/>
-          </w:tcPr>
-          <w:p>
-            <w:r>
-              <w:t>Manage System Users</w:t>
+            <w:tcW w:w="1816" w:type="dxa"/>
+          </w:tcPr>
+          <w:p/>
+        </w:tc>
+        <w:tc>
+          <w:tcPr>
+            <w:tcW w:w="1374" w:type="dxa"/>
+          </w:tcPr>
+          <w:p/>
+        </w:tc>
+        <w:tc>
+          <w:tcPr>
+            <w:tcW w:w="1796" w:type="dxa"/>
+          </w:tcPr>
+          <w:p>
+            <w:r>
+              <w:t>- New Family</w:t>
+            </w:r>
+          </w:p>
+        </w:tc>
+        <w:tc>
+          <w:tcPr>
+            <w:tcW w:w="1431" w:type="dxa"/>
+          </w:tcPr>
+          <w:p>
+            <w:r>
+              <w:t>False</w:t>
+            </w:r>
+          </w:p>
+        </w:tc>
+        <w:tc>
+          <w:tcPr>
+            <w:tcW w:w="1357" w:type="dxa"/>
+          </w:tcPr>
+          <w:p>
+            <w:r>
+              <w:t>families</w:t>
+            </w:r>
+          </w:p>
+        </w:tc>
+        <w:tc>
+          <w:tcPr>
+            <w:tcW w:w="1694" w:type="dxa"/>
+          </w:tcPr>
+          <w:p>
+            <w:r>
+              <w:t>new</w:t>
             </w:r>
           </w:p>
         </w:tc>
@@ -2080,27 +2252,53 @@
       <w:tr>
         <w:tc>
           <w:tcPr>
-            <w:tcW w:w="2952" w:type="dxa"/>
-          </w:tcPr>
-          <w:p/>
-        </w:tc>
-        <w:tc>
-          <w:tcPr>
-            <w:tcW w:w="2952" w:type="dxa"/>
-          </w:tcPr>
-          <w:p>
-            <w:r>
-              <w:t>Account</w:t>
-            </w:r>
-          </w:p>
-        </w:tc>
-        <w:tc>
-          <w:tcPr>
-            <w:tcW w:w="2952" w:type="dxa"/>
-          </w:tcPr>
-          <w:p>
-            <w:r>
-              <w:t>Modify Organization Name</w:t>
+            <w:tcW w:w="1816" w:type="dxa"/>
+          </w:tcPr>
+          <w:p/>
+        </w:tc>
+        <w:tc>
+          <w:tcPr>
+            <w:tcW w:w="1374" w:type="dxa"/>
+          </w:tcPr>
+          <w:p/>
+        </w:tc>
+        <w:tc>
+          <w:tcPr>
+            <w:tcW w:w="1796" w:type="dxa"/>
+          </w:tcPr>
+          <w:p>
+            <w:r>
+              <w:t>- Edit Family</w:t>
+            </w:r>
+          </w:p>
+        </w:tc>
+        <w:tc>
+          <w:tcPr>
+            <w:tcW w:w="1431" w:type="dxa"/>
+          </w:tcPr>
+          <w:p>
+            <w:r>
+              <w:t>False</w:t>
+            </w:r>
+          </w:p>
+        </w:tc>
+        <w:tc>
+          <w:tcPr>
+            <w:tcW w:w="1357" w:type="dxa"/>
+          </w:tcPr>
+          <w:p>
+            <w:r>
+              <w:t>families</w:t>
+            </w:r>
+          </w:p>
+        </w:tc>
+        <w:tc>
+          <w:tcPr>
+            <w:tcW w:w="1694" w:type="dxa"/>
+          </w:tcPr>
+          <w:p>
+            <w:r>
+              <w:t>edit</w:t>
             </w:r>
           </w:p>
         </w:tc>
@@ -2108,23 +2306,63 @@
       <w:tr>
         <w:tc>
           <w:tcPr>
-            <w:tcW w:w="2952" w:type="dxa"/>
-          </w:tcPr>
-          <w:p/>
-        </w:tc>
-        <w:tc>
-          <w:tcPr>
-            <w:tcW w:w="2952" w:type="dxa"/>
-          </w:tcPr>
-          <w:p/>
-        </w:tc>
-        <w:tc>
-          <w:tcPr>
-            <w:tcW w:w="2952" w:type="dxa"/>
-          </w:tcPr>
-          <w:p>
-            <w:r>
-              <w:t>Change Billing Plan</w:t>
+            <w:tcW w:w="1816" w:type="dxa"/>
+          </w:tcPr>
+          <w:p/>
+        </w:tc>
+        <w:tc>
+          <w:tcPr>
+            <w:tcW w:w="1374" w:type="dxa"/>
+          </w:tcPr>
+          <w:p/>
+        </w:tc>
+        <w:tc>
+          <w:tcPr>
+            <w:tcW w:w="1796" w:type="dxa"/>
+          </w:tcPr>
+          <w:p>
+            <w:r>
+              <w:t>Import Family(</w:t>
+            </w:r>
+            <w:proofErr w:type="spellStart"/>
+            <w:r>
+              <w:t>ies</w:t>
+            </w:r>
+            <w:proofErr w:type="spellEnd"/>
+            <w:r>
+              <w:t>)</w:t>
+            </w:r>
+          </w:p>
+        </w:tc>
+        <w:tc>
+          <w:tcPr>
+            <w:tcW w:w="1431" w:type="dxa"/>
+          </w:tcPr>
+          <w:p>
+            <w:r>
+              <w:t>True</w:t>
+            </w:r>
+          </w:p>
+        </w:tc>
+        <w:tc>
+          <w:tcPr>
+            <w:tcW w:w="1357" w:type="dxa"/>
+          </w:tcPr>
+          <w:p>
+            <w:proofErr w:type="spellStart"/>
+            <w:r>
+              <w:t>csv</w:t>
+            </w:r>
+            <w:proofErr w:type="spellEnd"/>
+          </w:p>
+        </w:tc>
+        <w:tc>
+          <w:tcPr>
+            <w:tcW w:w="1694" w:type="dxa"/>
+          </w:tcPr>
+          <w:p>
+            <w:r>
+              <w:t>import</w:t>
             </w:r>
           </w:p>
         </w:tc>
@@ -2132,23 +2370,53 @@
       <w:tr>
         <w:tc>
           <w:tcPr>
-            <w:tcW w:w="2952" w:type="dxa"/>
-          </w:tcPr>
-          <w:p/>
-        </w:tc>
-        <w:tc>
-          <w:tcPr>
-            <w:tcW w:w="2952" w:type="dxa"/>
-          </w:tcPr>
-          <w:p/>
-        </w:tc>
-        <w:tc>
-          <w:tcPr>
-            <w:tcW w:w="2952" w:type="dxa"/>
-          </w:tcPr>
-          <w:p>
-            <w:r>
-              <w:t>Edit Payment Information</w:t>
+            <w:tcW w:w="1816" w:type="dxa"/>
+          </w:tcPr>
+          <w:p/>
+        </w:tc>
+        <w:tc>
+          <w:tcPr>
+            <w:tcW w:w="1374" w:type="dxa"/>
+          </w:tcPr>
+          <w:p/>
+        </w:tc>
+        <w:tc>
+          <w:tcPr>
+            <w:tcW w:w="1796" w:type="dxa"/>
+          </w:tcPr>
+          <w:p>
+            <w:r>
+              <w:t>Manage System Users</w:t>
+            </w:r>
+          </w:p>
+        </w:tc>
+        <w:tc>
+          <w:tcPr>
+            <w:tcW w:w="1431" w:type="dxa"/>
+          </w:tcPr>
+          <w:p>
+            <w:r>
+              <w:t>True</w:t>
+            </w:r>
+          </w:p>
+        </w:tc>
+        <w:tc>
+          <w:tcPr>
+            <w:tcW w:w="1357" w:type="dxa"/>
+          </w:tcPr>
+          <w:p>
+            <w:r>
+              <w:t>users</w:t>
+            </w:r>
+          </w:p>
+        </w:tc>
+        <w:tc>
+          <w:tcPr>
+            <w:tcW w:w="1694" w:type="dxa"/>
+          </w:tcPr>
+          <w:p>
+            <w:r>
+              <w:t>index</w:t>
             </w:r>
           </w:p>
         </w:tc>
@@ -2156,23 +2424,53 @@
       <w:tr>
         <w:tc>
           <w:tcPr>
-            <w:tcW w:w="2952" w:type="dxa"/>
-          </w:tcPr>
-          <w:p/>
-        </w:tc>
-        <w:tc>
-          <w:tcPr>
-            <w:tcW w:w="2952" w:type="dxa"/>
-          </w:tcPr>
-          <w:p/>
-        </w:tc>
-        <w:tc>
-          <w:tcPr>
-            <w:tcW w:w="2952" w:type="dxa"/>
-          </w:tcPr>
-          <w:p>
-            <w:r>
-              <w:t>Edit Account Settings</w:t>
+            <w:tcW w:w="1816" w:type="dxa"/>
+          </w:tcPr>
+          <w:p/>
+        </w:tc>
+        <w:tc>
+          <w:tcPr>
+            <w:tcW w:w="1374" w:type="dxa"/>
+          </w:tcPr>
+          <w:p/>
+        </w:tc>
+        <w:tc>
+          <w:tcPr>
+            <w:tcW w:w="1796" w:type="dxa"/>
+          </w:tcPr>
+          <w:p>
+            <w:r>
+              <w:t>- New User</w:t>
+            </w:r>
+          </w:p>
+        </w:tc>
+        <w:tc>
+          <w:tcPr>
+            <w:tcW w:w="1431" w:type="dxa"/>
+          </w:tcPr>
+          <w:p>
+            <w:r>
+              <w:t>False</w:t>
+            </w:r>
+          </w:p>
+        </w:tc>
+        <w:tc>
+          <w:tcPr>
+            <w:tcW w:w="1357" w:type="dxa"/>
+          </w:tcPr>
+          <w:p>
+            <w:r>
+              <w:t>users</w:t>
+            </w:r>
+          </w:p>
+        </w:tc>
+        <w:tc>
+          <w:tcPr>
+            <w:tcW w:w="1694" w:type="dxa"/>
+          </w:tcPr>
+          <w:p>
+            <w:r>
+              <w:t>new</w:t>
             </w:r>
           </w:p>
         </w:tc>
@@ -2180,23 +2478,53 @@
       <w:tr>
         <w:tc>
           <w:tcPr>
-            <w:tcW w:w="2952" w:type="dxa"/>
-          </w:tcPr>
-          <w:p/>
-        </w:tc>
-        <w:tc>
-          <w:tcPr>
-            <w:tcW w:w="2952" w:type="dxa"/>
-          </w:tcPr>
-          <w:p/>
-        </w:tc>
-        <w:tc>
-          <w:tcPr>
-            <w:tcW w:w="2952" w:type="dxa"/>
-          </w:tcPr>
-          <w:p>
-            <w:r>
-              <w:t>Cancel Your Subscription</w:t>
+            <w:tcW w:w="1816" w:type="dxa"/>
+          </w:tcPr>
+          <w:p/>
+        </w:tc>
+        <w:tc>
+          <w:tcPr>
+            <w:tcW w:w="1374" w:type="dxa"/>
+          </w:tcPr>
+          <w:p/>
+        </w:tc>
+        <w:tc>
+          <w:tcPr>
+            <w:tcW w:w="1796" w:type="dxa"/>
+          </w:tcPr>
+          <w:p>
+            <w:r>
+              <w:t>- Edit User</w:t>
+            </w:r>
+          </w:p>
+        </w:tc>
+        <w:tc>
+          <w:tcPr>
+            <w:tcW w:w="1431" w:type="dxa"/>
+          </w:tcPr>
+          <w:p>
+            <w:r>
+              <w:t>False</w:t>
+            </w:r>
+          </w:p>
+        </w:tc>
+        <w:tc>
+          <w:tcPr>
+            <w:tcW w:w="1357" w:type="dxa"/>
+          </w:tcPr>
+          <w:p>
+            <w:r>
+              <w:t>users</w:t>
+            </w:r>
+          </w:p>
+        </w:tc>
+        <w:tc>
+          <w:tcPr>
+            <w:tcW w:w="1694" w:type="dxa"/>
+          </w:tcPr>
+          <w:p>
+            <w:r>
+              <w:t>edit</w:t>
             </w:r>
           </w:p>
         </w:tc>
@@ -2204,23 +2532,53 @@
       <w:tr>
         <w:tc>
           <w:tcPr>
-            <w:tcW w:w="2952" w:type="dxa"/>
-          </w:tcPr>
-          <w:p/>
-        </w:tc>
-        <w:tc>
-          <w:tcPr>
-            <w:tcW w:w="2952" w:type="dxa"/>
-          </w:tcPr>
-          <w:p/>
-        </w:tc>
-        <w:tc>
-          <w:tcPr>
-            <w:tcW w:w="2952" w:type="dxa"/>
-          </w:tcPr>
-          <w:p>
-            <w:r>
-              <w:t>Import Data</w:t>
+            <w:tcW w:w="1816" w:type="dxa"/>
+          </w:tcPr>
+          <w:p/>
+        </w:tc>
+        <w:tc>
+          <w:tcPr>
+            <w:tcW w:w="1374" w:type="dxa"/>
+          </w:tcPr>
+          <w:p/>
+        </w:tc>
+        <w:tc>
+          <w:tcPr>
+            <w:tcW w:w="1796" w:type="dxa"/>
+          </w:tcPr>
+          <w:p>
+            <w:r>
+              <w:t>Family Members</w:t>
+            </w:r>
+          </w:p>
+        </w:tc>
+        <w:tc>
+          <w:tcPr>
+            <w:tcW w:w="1431" w:type="dxa"/>
+          </w:tcPr>
+          <w:p>
+            <w:r>
+              <w:t>False</w:t>
+            </w:r>
+          </w:p>
+        </w:tc>
+        <w:tc>
+          <w:tcPr>
+            <w:tcW w:w="1357" w:type="dxa"/>
+          </w:tcPr>
+          <w:p>
+            <w:r>
+              <w:t>families</w:t>
+            </w:r>
+          </w:p>
+        </w:tc>
+        <w:tc>
+          <w:tcPr>
+            <w:tcW w:w="1694" w:type="dxa"/>
+          </w:tcPr>
+          <w:p>
+            <w:r>
+              <w:t>members</w:t>
             </w:r>
           </w:p>
         </w:tc>
@@ -2228,129 +2586,956 @@
       <w:tr>
         <w:tc>
           <w:tcPr>
-            <w:tcW w:w="2952" w:type="dxa"/>
-          </w:tcPr>
-          <w:p/>
-        </w:tc>
-        <w:tc>
-          <w:tcPr>
-            <w:tcW w:w="2952" w:type="dxa"/>
-          </w:tcPr>
-          <w:p>
-            <w:r>
-              <w:t>Roles</w:t>
-            </w:r>
-          </w:p>
-        </w:tc>
-        <w:tc>
-          <w:tcPr>
-            <w:tcW w:w="2952" w:type="dxa"/>
-          </w:tcPr>
-          <w:p/>
+            <w:tcW w:w="1816" w:type="dxa"/>
+          </w:tcPr>
+          <w:p/>
+        </w:tc>
+        <w:tc>
+          <w:tcPr>
+            <w:tcW w:w="1374" w:type="dxa"/>
+          </w:tcPr>
+          <w:p/>
+        </w:tc>
+        <w:tc>
+          <w:tcPr>
+            <w:tcW w:w="1796" w:type="dxa"/>
+          </w:tcPr>
+          <w:p>
+            <w:r>
+              <w:t>- Add Member</w:t>
+            </w:r>
+          </w:p>
+        </w:tc>
+        <w:tc>
+          <w:tcPr>
+            <w:tcW w:w="1431" w:type="dxa"/>
+          </w:tcPr>
+          <w:p>
+            <w:r>
+              <w:t>False</w:t>
+            </w:r>
+          </w:p>
+        </w:tc>
+        <w:tc>
+          <w:tcPr>
+            <w:tcW w:w="1357" w:type="dxa"/>
+          </w:tcPr>
+          <w:p>
+            <w:r>
+              <w:t>users</w:t>
+            </w:r>
+          </w:p>
+        </w:tc>
+        <w:tc>
+          <w:tcPr>
+            <w:tcW w:w="1694" w:type="dxa"/>
+          </w:tcPr>
+          <w:p>
+            <w:r>
+              <w:t>new</w:t>
+            </w:r>
+          </w:p>
         </w:tc>
       </w:tr>
       <w:tr>
         <w:tc>
           <w:tcPr>
-            <w:tcW w:w="2952" w:type="dxa"/>
-          </w:tcPr>
-          <w:p/>
-        </w:tc>
-        <w:tc>
-          <w:tcPr>
-            <w:tcW w:w="2952" w:type="dxa"/>
-          </w:tcPr>
-          <w:p>
-            <w:r>
-              <w:t>Settings</w:t>
-            </w:r>
-          </w:p>
-        </w:tc>
-        <w:tc>
-          <w:tcPr>
-            <w:tcW w:w="2952" w:type="dxa"/>
-          </w:tcPr>
-          <w:p/>
+            <w:tcW w:w="1816" w:type="dxa"/>
+          </w:tcPr>
+          <w:p/>
+        </w:tc>
+        <w:tc>
+          <w:tcPr>
+            <w:tcW w:w="1374" w:type="dxa"/>
+          </w:tcPr>
+          <w:p/>
+        </w:tc>
+        <w:tc>
+          <w:tcPr>
+            <w:tcW w:w="1796" w:type="dxa"/>
+          </w:tcPr>
+          <w:p>
+            <w:r>
+              <w:t>- Edit Member</w:t>
+            </w:r>
+          </w:p>
+        </w:tc>
+        <w:tc>
+          <w:tcPr>
+            <w:tcW w:w="1431" w:type="dxa"/>
+          </w:tcPr>
+          <w:p>
+            <w:r>
+              <w:t>False</w:t>
+            </w:r>
+          </w:p>
+        </w:tc>
+        <w:tc>
+          <w:tcPr>
+            <w:tcW w:w="1357" w:type="dxa"/>
+          </w:tcPr>
+          <w:p>
+            <w:r>
+              <w:t>users</w:t>
+            </w:r>
+          </w:p>
+        </w:tc>
+        <w:tc>
+          <w:tcPr>
+            <w:tcW w:w="1694" w:type="dxa"/>
+          </w:tcPr>
+          <w:p>
+            <w:r>
+              <w:t>edit</w:t>
+            </w:r>
+          </w:p>
         </w:tc>
       </w:tr>
       <w:tr>
         <w:tc>
           <w:tcPr>
-            <w:tcW w:w="2952" w:type="dxa"/>
-          </w:tcPr>
-          <w:p/>
-        </w:tc>
-        <w:tc>
-          <w:tcPr>
-            <w:tcW w:w="2952" w:type="dxa"/>
-          </w:tcPr>
-          <w:p/>
-        </w:tc>
-        <w:tc>
-          <w:tcPr>
-            <w:tcW w:w="2952" w:type="dxa"/>
-          </w:tcPr>
-          <w:p/>
+            <w:tcW w:w="1816" w:type="dxa"/>
+          </w:tcPr>
+          <w:p/>
+        </w:tc>
+        <w:tc>
+          <w:tcPr>
+            <w:tcW w:w="1374" w:type="dxa"/>
+          </w:tcPr>
+          <w:p>
+            <w:r>
+              <w:t>Account</w:t>
+            </w:r>
+          </w:p>
+        </w:tc>
+        <w:tc>
+          <w:tcPr>
+            <w:tcW w:w="1796" w:type="dxa"/>
+          </w:tcPr>
+          <w:p>
+            <w:r>
+              <w:t>N/A</w:t>
+            </w:r>
+          </w:p>
+        </w:tc>
+        <w:tc>
+          <w:tcPr>
+            <w:tcW w:w="1431" w:type="dxa"/>
+          </w:tcPr>
+          <w:p>
+            <w:r>
+              <w:t>True</w:t>
+            </w:r>
+          </w:p>
+        </w:tc>
+        <w:tc>
+          <w:tcPr>
+            <w:tcW w:w="1357" w:type="dxa"/>
+          </w:tcPr>
+          <w:p>
+            <w:r>
+              <w:t>accounts</w:t>
+            </w:r>
+          </w:p>
+        </w:tc>
+        <w:tc>
+          <w:tcPr>
+            <w:tcW w:w="1694" w:type="dxa"/>
+          </w:tcPr>
+          <w:p>
+            <w:r>
+              <w:t>edit</w:t>
+            </w:r>
+          </w:p>
         </w:tc>
       </w:tr>
       <w:tr>
         <w:tc>
           <w:tcPr>
-            <w:tcW w:w="2952" w:type="dxa"/>
-          </w:tcPr>
-          <w:p/>
-        </w:tc>
-        <w:tc>
-          <w:tcPr>
-            <w:tcW w:w="2952" w:type="dxa"/>
-          </w:tcPr>
-          <w:p/>
-        </w:tc>
-        <w:tc>
-          <w:tcPr>
-            <w:tcW w:w="2952" w:type="dxa"/>
-          </w:tcPr>
-          <w:p/>
+            <w:tcW w:w="1816" w:type="dxa"/>
+          </w:tcPr>
+          <w:p/>
+        </w:tc>
+        <w:tc>
+          <w:tcPr>
+            <w:tcW w:w="1374" w:type="dxa"/>
+          </w:tcPr>
+          <w:p/>
+        </w:tc>
+        <w:tc>
+          <w:tcPr>
+            <w:tcW w:w="1796" w:type="dxa"/>
+          </w:tcPr>
+          <w:p>
+            <w:r>
+              <w:t>Modify Organization Name</w:t>
+            </w:r>
+          </w:p>
+        </w:tc>
+        <w:tc>
+          <w:tcPr>
+            <w:tcW w:w="1431" w:type="dxa"/>
+          </w:tcPr>
+          <w:p>
+            <w:r>
+              <w:t>True</w:t>
+            </w:r>
+          </w:p>
+        </w:tc>
+        <w:tc>
+          <w:tcPr>
+            <w:tcW w:w="1357" w:type="dxa"/>
+          </w:tcPr>
+          <w:p>
+            <w:r>
+              <w:t>accounts</w:t>
+            </w:r>
+          </w:p>
+        </w:tc>
+        <w:tc>
+          <w:tcPr>
+            <w:tcW w:w="1694" w:type="dxa"/>
+          </w:tcPr>
+          <w:p>
+            <w:r>
+              <w:t>edit</w:t>
+            </w:r>
+          </w:p>
         </w:tc>
       </w:tr>
       <w:tr>
         <w:tc>
           <w:tcPr>
-            <w:tcW w:w="2952" w:type="dxa"/>
-          </w:tcPr>
-          <w:p/>
-        </w:tc>
-        <w:tc>
-          <w:tcPr>
-            <w:tcW w:w="2952" w:type="dxa"/>
-          </w:tcPr>
-          <w:p/>
-        </w:tc>
-        <w:tc>
-          <w:tcPr>
-            <w:tcW w:w="2952" w:type="dxa"/>
-          </w:tcPr>
-          <w:p/>
+            <w:tcW w:w="1816" w:type="dxa"/>
+          </w:tcPr>
+          <w:p/>
+        </w:tc>
+        <w:tc>
+          <w:tcPr>
+            <w:tcW w:w="1374" w:type="dxa"/>
+          </w:tcPr>
+          <w:p/>
+        </w:tc>
+        <w:tc>
+          <w:tcPr>
+            <w:tcW w:w="1796" w:type="dxa"/>
+          </w:tcPr>
+          <w:p>
+            <w:r>
+              <w:t>Change Billing Plan</w:t>
+            </w:r>
+          </w:p>
+        </w:tc>
+        <w:tc>
+          <w:tcPr>
+            <w:tcW w:w="1431" w:type="dxa"/>
+          </w:tcPr>
+          <w:p>
+            <w:r>
+              <w:t>True</w:t>
+            </w:r>
+          </w:p>
+        </w:tc>
+        <w:tc>
+          <w:tcPr>
+            <w:tcW w:w="1357" w:type="dxa"/>
+          </w:tcPr>
+          <w:p>
+            <w:r>
+              <w:t>accounts</w:t>
+            </w:r>
+          </w:p>
+        </w:tc>
+        <w:tc>
+          <w:tcPr>
+            <w:tcW w:w="1694" w:type="dxa"/>
+          </w:tcPr>
+          <w:p>
+            <w:r>
+              <w:t>plan</w:t>
+            </w:r>
+          </w:p>
         </w:tc>
       </w:tr>
       <w:tr>
         <w:tc>
           <w:tcPr>
-            <w:tcW w:w="2952" w:type="dxa"/>
-          </w:tcPr>
-          <w:p/>
-        </w:tc>
-        <w:tc>
-          <w:tcPr>
-            <w:tcW w:w="2952" w:type="dxa"/>
-          </w:tcPr>
-          <w:p/>
-        </w:tc>
-        <w:tc>
-          <w:tcPr>
-            <w:tcW w:w="2952" w:type="dxa"/>
-          </w:tcPr>
-          <w:p/>
+            <w:tcW w:w="1816" w:type="dxa"/>
+          </w:tcPr>
+          <w:p/>
+        </w:tc>
+        <w:tc>
+          <w:tcPr>
+            <w:tcW w:w="1374" w:type="dxa"/>
+          </w:tcPr>
+          <w:p/>
+        </w:tc>
+        <w:tc>
+          <w:tcPr>
+            <w:tcW w:w="1796" w:type="dxa"/>
+          </w:tcPr>
+          <w:p>
+            <w:r>
+              <w:t>Edit Payment Information</w:t>
+            </w:r>
+          </w:p>
+        </w:tc>
+        <w:tc>
+          <w:tcPr>
+            <w:tcW w:w="1431" w:type="dxa"/>
+          </w:tcPr>
+          <w:p>
+            <w:r>
+              <w:t>True</w:t>
+            </w:r>
+          </w:p>
+        </w:tc>
+        <w:tc>
+          <w:tcPr>
+            <w:tcW w:w="1357" w:type="dxa"/>
+          </w:tcPr>
+          <w:p>
+            <w:r>
+              <w:t>accounts</w:t>
+            </w:r>
+          </w:p>
+        </w:tc>
+        <w:tc>
+          <w:tcPr>
+            <w:tcW w:w="1694" w:type="dxa"/>
+          </w:tcPr>
+          <w:p>
+            <w:r>
+              <w:t>billing</w:t>
+            </w:r>
+          </w:p>
+        </w:tc>
+      </w:tr>
+      <w:tr>
+        <w:tc>
+          <w:tcPr>
+            <w:tcW w:w="1816" w:type="dxa"/>
+          </w:tcPr>
+          <w:p/>
+        </w:tc>
+        <w:tc>
+          <w:tcPr>
+            <w:tcW w:w="1374" w:type="dxa"/>
+          </w:tcPr>
+          <w:p/>
+        </w:tc>
+        <w:tc>
+          <w:tcPr>
+            <w:tcW w:w="1796" w:type="dxa"/>
+          </w:tcPr>
+          <w:p>
+            <w:r>
+              <w:t>Edit Account Settings</w:t>
+            </w:r>
+          </w:p>
+        </w:tc>
+        <w:tc>
+          <w:tcPr>
+            <w:tcW w:w="1431" w:type="dxa"/>
+          </w:tcPr>
+          <w:p>
+            <w:r>
+              <w:t>True</w:t>
+            </w:r>
+          </w:p>
+        </w:tc>
+        <w:tc>
+          <w:tcPr>
+            <w:tcW w:w="1357" w:type="dxa"/>
+          </w:tcPr>
+          <w:p>
+            <w:r>
+              <w:t>accounts</w:t>
+            </w:r>
+          </w:p>
+        </w:tc>
+        <w:tc>
+          <w:tcPr>
+            <w:tcW w:w="1694" w:type="dxa"/>
+          </w:tcPr>
+          <w:p>
+            <w:r>
+              <w:t>settings</w:t>
+            </w:r>
+          </w:p>
+        </w:tc>
+      </w:tr>
+      <w:tr>
+        <w:tc>
+          <w:tcPr>
+            <w:tcW w:w="1816" w:type="dxa"/>
+          </w:tcPr>
+          <w:p/>
+        </w:tc>
+        <w:tc>
+          <w:tcPr>
+            <w:tcW w:w="1374" w:type="dxa"/>
+          </w:tcPr>
+          <w:p/>
+        </w:tc>
+        <w:tc>
+          <w:tcPr>
+            <w:tcW w:w="1796" w:type="dxa"/>
+          </w:tcPr>
+          <w:p>
+            <w:r>
+              <w:t>Cancel Your Subscription</w:t>
+            </w:r>
+          </w:p>
+        </w:tc>
+        <w:tc>
+          <w:tcPr>
+            <w:tcW w:w="1431" w:type="dxa"/>
+          </w:tcPr>
+          <w:p>
+            <w:r>
+              <w:t>True</w:t>
+            </w:r>
+          </w:p>
+        </w:tc>
+        <w:tc>
+          <w:tcPr>
+            <w:tcW w:w="1357" w:type="dxa"/>
+          </w:tcPr>
+          <w:p>
+            <w:r>
+              <w:t>accounts</w:t>
+            </w:r>
+          </w:p>
+        </w:tc>
+        <w:tc>
+          <w:tcPr>
+            <w:tcW w:w="1694" w:type="dxa"/>
+          </w:tcPr>
+          <w:p>
+            <w:r>
+              <w:t>cancel</w:t>
+            </w:r>
+          </w:p>
+        </w:tc>
+      </w:tr>
+      <w:tr>
+        <w:tc>
+          <w:tcPr>
+            <w:tcW w:w="1816" w:type="dxa"/>
+          </w:tcPr>
+          <w:p/>
+        </w:tc>
+        <w:tc>
+          <w:tcPr>
+            <w:tcW w:w="1374" w:type="dxa"/>
+          </w:tcPr>
+          <w:p/>
+        </w:tc>
+        <w:tc>
+          <w:tcPr>
+            <w:tcW w:w="1796" w:type="dxa"/>
+          </w:tcPr>
+          <w:p>
+            <w:r>
+              <w:t>Import Data</w:t>
+            </w:r>
+          </w:p>
+        </w:tc>
+        <w:tc>
+          <w:tcPr>
+            <w:tcW w:w="1431" w:type="dxa"/>
+          </w:tcPr>
+          <w:p>
+            <w:r>
+              <w:t>True</w:t>
+            </w:r>
+          </w:p>
+        </w:tc>
+        <w:tc>
+          <w:tcPr>
+            <w:tcW w:w="1357" w:type="dxa"/>
+          </w:tcPr>
+          <w:p>
+            <w:proofErr w:type="spellStart"/>
+            <w:r>
+              <w:t>csv</w:t>
+            </w:r>
+            <w:proofErr w:type="spellEnd"/>
+          </w:p>
+        </w:tc>
+        <w:tc>
+          <w:tcPr>
+            <w:tcW w:w="1694" w:type="dxa"/>
+          </w:tcPr>
+          <w:p>
+            <w:r>
+              <w:t>import</w:t>
+            </w:r>
+          </w:p>
+        </w:tc>
+      </w:tr>
+      <w:tr>
+        <w:tc>
+          <w:tcPr>
+            <w:tcW w:w="1816" w:type="dxa"/>
+          </w:tcPr>
+          <w:p/>
+        </w:tc>
+        <w:tc>
+          <w:tcPr>
+            <w:tcW w:w="1374" w:type="dxa"/>
+          </w:tcPr>
+          <w:p/>
+        </w:tc>
+        <w:tc>
+          <w:tcPr>
+            <w:tcW w:w="1796" w:type="dxa"/>
+          </w:tcPr>
+          <w:p>
+            <w:r>
+              <w:t>Change Owner</w:t>
+            </w:r>
+          </w:p>
+        </w:tc>
+        <w:tc>
+          <w:tcPr>
+            <w:tcW w:w="1431" w:type="dxa"/>
+          </w:tcPr>
+          <w:p>
+            <w:r>
+              <w:t>True</w:t>
+            </w:r>
+          </w:p>
+        </w:tc>
+        <w:tc>
+          <w:tcPr>
+            <w:tcW w:w="1357" w:type="dxa"/>
+          </w:tcPr>
+          <w:p>
+            <w:r>
+              <w:t>accounts</w:t>
+            </w:r>
+          </w:p>
+        </w:tc>
+        <w:tc>
+          <w:tcPr>
+            <w:tcW w:w="1694" w:type="dxa"/>
+          </w:tcPr>
+          <w:p>
+            <w:proofErr w:type="spellStart"/>
+            <w:r>
+              <w:t>change_owner</w:t>
+            </w:r>
+            <w:proofErr w:type="spellEnd"/>
+          </w:p>
+        </w:tc>
+      </w:tr>
+      <w:tr>
+        <w:tc>
+          <w:tcPr>
+            <w:tcW w:w="1816" w:type="dxa"/>
+          </w:tcPr>
+          <w:p/>
+        </w:tc>
+        <w:tc>
+          <w:tcPr>
+            <w:tcW w:w="1374" w:type="dxa"/>
+          </w:tcPr>
+          <w:p>
+            <w:r>
+              <w:t>Roles</w:t>
+            </w:r>
+          </w:p>
+        </w:tc>
+        <w:tc>
+          <w:tcPr>
+            <w:tcW w:w="1796" w:type="dxa"/>
+          </w:tcPr>
+          <w:p>
+            <w:r>
+              <w:t>N/A</w:t>
+            </w:r>
+          </w:p>
+        </w:tc>
+        <w:tc>
+          <w:tcPr>
+            <w:tcW w:w="1431" w:type="dxa"/>
+          </w:tcPr>
+          <w:p>
+            <w:r>
+              <w:t>True</w:t>
+            </w:r>
+          </w:p>
+        </w:tc>
+        <w:tc>
+          <w:tcPr>
+            <w:tcW w:w="1357" w:type="dxa"/>
+          </w:tcPr>
+          <w:p>
+            <w:r>
+              <w:t>roles</w:t>
+            </w:r>
+          </w:p>
+        </w:tc>
+        <w:tc>
+          <w:tcPr>
+            <w:tcW w:w="1694" w:type="dxa"/>
+          </w:tcPr>
+          <w:p>
+            <w:r>
+              <w:t>index</w:t>
+            </w:r>
+          </w:p>
+        </w:tc>
+      </w:tr>
+      <w:tr>
+        <w:tc>
+          <w:tcPr>
+            <w:tcW w:w="1816" w:type="dxa"/>
+          </w:tcPr>
+          <w:p/>
+        </w:tc>
+        <w:tc>
+          <w:tcPr>
+            <w:tcW w:w="1374" w:type="dxa"/>
+          </w:tcPr>
+          <w:p>
+            <w:r>
+              <w:t>Settings</w:t>
+            </w:r>
+          </w:p>
+        </w:tc>
+        <w:tc>
+          <w:tcPr>
+            <w:tcW w:w="1796" w:type="dxa"/>
+          </w:tcPr>
+          <w:p>
+            <w:r>
+              <w:t>N/A</w:t>
+            </w:r>
+          </w:p>
+        </w:tc>
+        <w:tc>
+          <w:tcPr>
+            <w:tcW w:w="1431" w:type="dxa"/>
+          </w:tcPr>
+          <w:p>
+            <w:r>
+              <w:t>True</w:t>
+            </w:r>
+          </w:p>
+        </w:tc>
+        <w:tc>
+          <w:tcPr>
+            <w:tcW w:w="1357" w:type="dxa"/>
+          </w:tcPr>
+          <w:p>
+            <w:r>
+              <w:t>accounts</w:t>
+            </w:r>
+          </w:p>
+        </w:tc>
+        <w:tc>
+          <w:tcPr>
+            <w:tcW w:w="1694" w:type="dxa"/>
+          </w:tcPr>
+          <w:p>
+            <w:r>
+              <w:t>settings</w:t>
+            </w:r>
+          </w:p>
+        </w:tc>
+      </w:tr>
+      <w:tr>
+        <w:tc>
+          <w:tcPr>
+            <w:tcW w:w="1816" w:type="dxa"/>
+          </w:tcPr>
+          <w:p>
+            <w:r>
+              <w:t>Personal</w:t>
+            </w:r>
+          </w:p>
+        </w:tc>
+        <w:tc>
+          <w:tcPr>
+            <w:tcW w:w="1374" w:type="dxa"/>
+          </w:tcPr>
+          <w:p>
+            <w:r>
+              <w:t>Profile</w:t>
+            </w:r>
+          </w:p>
+        </w:tc>
+        <w:tc>
+          <w:tcPr>
+            <w:tcW w:w="1796" w:type="dxa"/>
+          </w:tcPr>
+          <w:p>
+            <w:r>
+              <w:t>N/A</w:t>
+            </w:r>
+          </w:p>
+        </w:tc>
+        <w:tc>
+          <w:tcPr>
+            <w:tcW w:w="1431" w:type="dxa"/>
+          </w:tcPr>
+          <w:p>
+            <w:r>
+              <w:t>True</w:t>
+            </w:r>
+          </w:p>
+        </w:tc>
+        <w:tc>
+          <w:tcPr>
+            <w:tcW w:w="1357" w:type="dxa"/>
+          </w:tcPr>
+          <w:p>
+            <w:r>
+              <w:t>users</w:t>
+            </w:r>
+          </w:p>
+        </w:tc>
+        <w:tc>
+          <w:tcPr>
+            <w:tcW w:w="1694" w:type="dxa"/>
+          </w:tcPr>
+          <w:p>
+            <w:r>
+              <w:t>profile</w:t>
+            </w:r>
+          </w:p>
+        </w:tc>
+      </w:tr>
+      <w:tr>
+        <w:tc>
+          <w:tcPr>
+            <w:tcW w:w="1816" w:type="dxa"/>
+          </w:tcPr>
+          <w:p/>
+        </w:tc>
+        <w:tc>
+          <w:tcPr>
+            <w:tcW w:w="1374" w:type="dxa"/>
+          </w:tcPr>
+          <w:p>
+            <w:r>
+              <w:t>Change Password</w:t>
+            </w:r>
+          </w:p>
+        </w:tc>
+        <w:tc>
+          <w:tcPr>
+            <w:tcW w:w="1796" w:type="dxa"/>
+          </w:tcPr>
+          <w:p>
+            <w:r>
+              <w:t>N/A</w:t>
+            </w:r>
+          </w:p>
+        </w:tc>
+        <w:tc>
+          <w:tcPr>
+            <w:tcW w:w="1431" w:type="dxa"/>
+          </w:tcPr>
+          <w:p>
+            <w:r>
+              <w:t>True</w:t>
+            </w:r>
+          </w:p>
+        </w:tc>
+        <w:tc>
+          <w:tcPr>
+            <w:tcW w:w="1357" w:type="dxa"/>
+          </w:tcPr>
+          <w:p>
+            <w:r>
+              <w:t>Users</w:t>
+            </w:r>
+          </w:p>
+        </w:tc>
+        <w:tc>
+          <w:tcPr>
+            <w:tcW w:w="1694" w:type="dxa"/>
+          </w:tcPr>
+          <w:p>
+            <w:r>
+              <w:t>password</w:t>
+            </w:r>
+          </w:p>
+        </w:tc>
+      </w:tr>
+      <w:tr>
+        <w:tc>
+          <w:tcPr>
+            <w:tcW w:w="1816" w:type="dxa"/>
+          </w:tcPr>
+          <w:p/>
+        </w:tc>
+        <w:tc>
+          <w:tcPr>
+            <w:tcW w:w="1374" w:type="dxa"/>
+          </w:tcPr>
+          <w:p>
+            <w:r>
+              <w:t>Family Members</w:t>
+            </w:r>
+          </w:p>
+        </w:tc>
+        <w:tc>
+          <w:tcPr>
+            <w:tcW w:w="1796" w:type="dxa"/>
+          </w:tcPr>
+          <w:p>
+            <w:r>
+              <w:t>N/A</w:t>
+            </w:r>
+          </w:p>
+        </w:tc>
+        <w:tc>
+          <w:tcPr>
+            <w:tcW w:w="1431" w:type="dxa"/>
+          </w:tcPr>
+          <w:p>
+            <w:r>
+              <w:t>True</w:t>
+            </w:r>
+          </w:p>
+        </w:tc>
+        <w:tc>
+          <w:tcPr>
+            <w:tcW w:w="1357" w:type="dxa"/>
+          </w:tcPr>
+          <w:p>
+            <w:r>
+              <w:t>families</w:t>
+            </w:r>
+          </w:p>
+        </w:tc>
+        <w:tc>
+          <w:tcPr>
+            <w:tcW w:w="1694" w:type="dxa"/>
+          </w:tcPr>
+          <w:p>
+            <w:proofErr w:type="spellStart"/>
+            <w:r>
+              <w:t>my_family</w:t>
+            </w:r>
+            <w:proofErr w:type="spellEnd"/>
+          </w:p>
+        </w:tc>
+      </w:tr>
+      <w:tr>
+        <w:tc>
+          <w:tcPr>
+            <w:tcW w:w="1816" w:type="dxa"/>
+          </w:tcPr>
+          <w:p/>
+        </w:tc>
+        <w:tc>
+          <w:tcPr>
+            <w:tcW w:w="1374" w:type="dxa"/>
+          </w:tcPr>
+          <w:p/>
+        </w:tc>
+        <w:tc>
+          <w:tcPr>
+            <w:tcW w:w="1796" w:type="dxa"/>
+          </w:tcPr>
+          <w:p>
+            <w:r>
+              <w:t>- Add Member</w:t>
+            </w:r>
+          </w:p>
+        </w:tc>
+        <w:tc>
+          <w:tcPr>
+            <w:tcW w:w="1431" w:type="dxa"/>
+          </w:tcPr>
+          <w:p>
+            <w:r>
+              <w:t>False</w:t>
+            </w:r>
+          </w:p>
+        </w:tc>
+        <w:tc>
+          <w:tcPr>
+            <w:tcW w:w="1357" w:type="dxa"/>
+          </w:tcPr>
+          <w:p>
+            <w:r>
+              <w:t>users</w:t>
+            </w:r>
+          </w:p>
+        </w:tc>
+        <w:tc>
+          <w:tcPr>
+            <w:tcW w:w="1694" w:type="dxa"/>
+          </w:tcPr>
+          <w:p>
+            <w:r>
+              <w:t>add</w:t>
+            </w:r>
+          </w:p>
+        </w:tc>
+      </w:tr>
+      <w:tr>
+        <w:tc>
+          <w:tcPr>
+            <w:tcW w:w="1816" w:type="dxa"/>
+          </w:tcPr>
+          <w:p/>
+        </w:tc>
+        <w:tc>
+          <w:tcPr>
+            <w:tcW w:w="1374" w:type="dxa"/>
+          </w:tcPr>
+          <w:p/>
+        </w:tc>
+        <w:tc>
+          <w:tcPr>
+            <w:tcW w:w="1796" w:type="dxa"/>
+          </w:tcPr>
+          <w:p>
+            <w:r>
+              <w:t>- Edit Member</w:t>
+            </w:r>
+          </w:p>
+        </w:tc>
+        <w:tc>
+          <w:tcPr>
+            <w:tcW w:w="1431" w:type="dxa"/>
+          </w:tcPr>
+          <w:p>
+            <w:r>
+              <w:t>False</w:t>
+            </w:r>
+          </w:p>
+        </w:tc>
+        <w:tc>
+          <w:tcPr>
+            <w:tcW w:w="1357" w:type="dxa"/>
+          </w:tcPr>
+          <w:p>
+            <w:r>
+              <w:t>user</w:t>
+            </w:r>
+            <w:r>
+              <w:t>s</w:t>
+            </w:r>
+          </w:p>
+        </w:tc>
+        <w:tc>
+          <w:tcPr>
+            <w:tcW w:w="1694" w:type="dxa"/>
+          </w:tcPr>
+          <w:p>
+            <w:r>
+              <w:t>edit</w:t>
+            </w:r>
+          </w:p>
         </w:tc>
       </w:tr>
     </w:tbl>
@@ -2520,98 +3705,95 @@
         <w:t>Open question</w:t>
       </w:r>
       <w:r>
-        <w:t xml:space="preserve">:  </w:t>
-      </w:r>
+        <w:t>:  Provide a screen where a user can manage all of his/her help post-its?  That would be the only way for a user to see the help again after hiding it the first time.</w:t>
+      </w:r>
+    </w:p>
+    <w:p>
+      <w:pPr>
+        <w:pStyle w:val="Heading2"/>
+      </w:pPr>
+      <w:r>
+        <w:t>Models/Controllers</w:t>
+      </w:r>
+    </w:p>
+    <w:p>
+      <w:r>
+        <w:t>Semester/Session</w:t>
+      </w:r>
+    </w:p>
+    <w:p>
+      <w:r>
+        <w:t>System Preference</w:t>
+      </w:r>
+    </w:p>
+    <w:p>
+      <w:r>
+        <w:t>Family (customer)</w:t>
+      </w:r>
+    </w:p>
+    <w:p>
+      <w:r>
+        <w:t>User</w:t>
+      </w:r>
+    </w:p>
+    <w:p>
+      <w:r>
+        <w:t>Role</w:t>
+      </w:r>
+    </w:p>
+    <w:p>
+      <w:r>
+        <w:t>Privilege</w:t>
+      </w:r>
+    </w:p>
+    <w:p>
+      <w:r>
+        <w:t>Location</w:t>
+      </w:r>
+    </w:p>
+    <w:p>
+      <w:r>
+        <w:t>Registration</w:t>
+      </w:r>
+    </w:p>
+    <w:p>
+      <w:r>
+        <w:t>Event</w:t>
+      </w:r>
+    </w:p>
+    <w:p>
+      <w:r>
+        <w:t>Billing Item</w:t>
+      </w:r>
+    </w:p>
+    <w:p>
+      <w:r>
+        <w:t>Schedule Block</w:t>
+      </w:r>
+    </w:p>
+    <w:p>
+      <w:r>
+        <w:t>Time Slot</w:t>
+      </w:r>
+    </w:p>
+    <w:p>
+      <w:r>
+        <w:t>Invoice (and Invoice Line Item)</w:t>
+      </w:r>
+    </w:p>
+    <w:p>
+      <w:r>
+        <w:t>Sales Receipt (and Sales Receipt Line Item)</w:t>
+      </w:r>
+    </w:p>
+    <w:p>
+      <w:r>
+        <w:t>Payment</w:t>
+      </w:r>
+    </w:p>
+    <w:p>
       <w:r>
         <w:lastRenderedPageBreak/>
-        <w:t>Provide a screen where a user can manage all of his/her help post-its?  That would be the only way for a user to see the help again after hiding it the first time.</w:t>
-      </w:r>
-    </w:p>
-    <w:p>
-      <w:pPr>
-        <w:pStyle w:val="Heading2"/>
-      </w:pPr>
-      <w:r>
-        <w:t>Models/Controllers</w:t>
-      </w:r>
-    </w:p>
-    <w:p>
-      <w:r>
-        <w:t>Semester/Session</w:t>
-      </w:r>
-    </w:p>
-    <w:p>
-      <w:r>
-        <w:t>System Preference</w:t>
-      </w:r>
-    </w:p>
-    <w:p>
-      <w:r>
-        <w:t>Family (customer)</w:t>
-      </w:r>
-    </w:p>
-    <w:p>
-      <w:r>
-        <w:t>User</w:t>
-      </w:r>
-    </w:p>
-    <w:p>
-      <w:r>
-        <w:t>Role</w:t>
-      </w:r>
-    </w:p>
-    <w:p>
-      <w:r>
-        <w:t>Privilege</w:t>
-      </w:r>
-    </w:p>
-    <w:p>
-      <w:r>
-        <w:t>Location</w:t>
-      </w:r>
-    </w:p>
-    <w:p>
-      <w:r>
-        <w:t>Registration</w:t>
-      </w:r>
-    </w:p>
-    <w:p>
-      <w:r>
-        <w:t>Event</w:t>
-      </w:r>
-    </w:p>
-    <w:p>
-      <w:r>
-        <w:t>Billing Item</w:t>
-      </w:r>
-    </w:p>
-    <w:p>
-      <w:r>
-        <w:t>Schedule Block</w:t>
-      </w:r>
-    </w:p>
-    <w:p>
-      <w:r>
-        <w:t>Time Slot</w:t>
-      </w:r>
-    </w:p>
-    <w:p>
-      <w:r>
-        <w:t>Invoice (and Invoice Line Item)</w:t>
-      </w:r>
-    </w:p>
-    <w:p>
-      <w:r>
-        <w:t>Sales Receipt (and Sales Receipt Line Item)</w:t>
-      </w:r>
-    </w:p>
-    <w:p>
-      <w:r>
-        <w:t>Payment</w:t>
-      </w:r>
-    </w:p>
-    <w:p>
-      <w:r>
         <w:t>Credit Memo</w:t>
       </w:r>
     </w:p>
@@ -2737,7 +3919,6 @@
         </w:numPr>
       </w:pPr>
       <w:r>
-        <w:lastRenderedPageBreak/>
         <w:t xml:space="preserve">The </w:t>
       </w:r>
       <w:r>
@@ -2936,6 +4117,7 @@
         <w:pStyle w:val="ListParagraph"/>
       </w:pPr>
       <w:r>
+        <w:lastRenderedPageBreak/>
         <w:t xml:space="preserve">    </w:t>
       </w:r>
       <w:proofErr w:type="gramStart"/>
@@ -3307,11 +4489,7 @@
         <w:t xml:space="preserve">Billing options will include </w:t>
       </w:r>
       <w:r>
-        <w:t xml:space="preserve">yearly at $1,500.00 per year, or monthly at $150.00 per month.  The customer will be able to sign up for a free 30-day trial prior to being billed.  When they sign up, they will not be asked for a credit card, but will be notified to convert 2 weeks in, 1 week out from the end, and daily for the last 3 days.  </w:t>
-      </w:r>
-      <w:r>
-        <w:lastRenderedPageBreak/>
-        <w:t xml:space="preserve">To sign up for the trial, they will need to provide the name and address of their organization, as well as the name and email address of the </w:t>
+        <w:t xml:space="preserve">yearly at $1,500.00 per year, or monthly at $150.00 per month.  The customer will be able to sign up for a free 30-day trial prior to being billed.  When they sign up, they will not be asked for a credit card, but will be notified to convert 2 weeks in, 1 week out from the end, and daily for the last 3 days.  To sign up for the trial, they will need to provide the name and address of their organization, as well as the name and email address of the </w:t>
       </w:r>
       <w:r>
         <w:t>account owner</w:t>
@@ -3530,6 +4708,7 @@
           <w:sz w:val="22"/>
           <w:szCs w:val="22"/>
         </w:rPr>
+        <w:lastRenderedPageBreak/>
         <w:tab/>
         <w:t xml:space="preserve">  </w:t>
       </w:r>
@@ -3952,7 +5131,6 @@
         </w:numPr>
       </w:pPr>
       <w:r>
-        <w:lastRenderedPageBreak/>
         <w:t xml:space="preserve">  </w:t>
       </w:r>
       <w:proofErr w:type="spellStart"/>

</xml_diff>

<commit_message>
Add to Favorites (for real)
</commit_message>
<xml_diff>
--- a/doc/Conservatory Project Notes.docx
+++ b/doc/Conservatory Project Notes.docx
@@ -1,6 +1,6 @@
 
 <file path=word/document.xml><?xml version="1.0" encoding="utf-8"?>
-<w:document xmlns:ve="http://schemas.openxmlformats.org/markup-compatibility/2006" xmlns:o="urn:schemas-microsoft-com:office:office" xmlns:r="http://schemas.openxmlformats.org/officeDocument/2006/relationships" xmlns:m="http://schemas.openxmlformats.org/officeDocument/2006/math" xmlns:v="urn:schemas-microsoft-com:vml" xmlns:wp="http://schemas.openxmlformats.org/drawingml/2006/wordprocessingDrawing" xmlns:w10="urn:schemas-microsoft-com:office:word" xmlns:w="http://schemas.openxmlformats.org/wordprocessingml/2006/main" xmlns:wne="http://schemas.microsoft.com/office/word/2006/wordml">
+<w:document xmlns:wpc="http://schemas.microsoft.com/office/word/2010/wordprocessingCanvas" xmlns:mo="http://schemas.microsoft.com/office/mac/office/2008/main" xmlns:mc="http://schemas.openxmlformats.org/markup-compatibility/2006" xmlns:mv="urn:schemas-microsoft-com:mac:vml" xmlns:o="urn:schemas-microsoft-com:office:office" xmlns:r="http://schemas.openxmlformats.org/officeDocument/2006/relationships" xmlns:m="http://schemas.openxmlformats.org/officeDocument/2006/math" xmlns:v="urn:schemas-microsoft-com:vml" xmlns:wp14="http://schemas.microsoft.com/office/word/2010/wordprocessingDrawing" xmlns:wp="http://schemas.openxmlformats.org/drawingml/2006/wordprocessingDrawing" xmlns:w10="urn:schemas-microsoft-com:office:word" xmlns:w="http://schemas.openxmlformats.org/wordprocessingml/2006/main" xmlns:w14="http://schemas.microsoft.com/office/word/2010/wordml" xmlns:wpg="http://schemas.microsoft.com/office/word/2010/wordprocessingGroup" xmlns:wpi="http://schemas.microsoft.com/office/word/2010/wordprocessingInk" xmlns:wne="http://schemas.microsoft.com/office/word/2006/wordml" xmlns:wps="http://schemas.microsoft.com/office/word/2010/wordprocessingShape" mc:Ignorable="w14 wp14">
   <w:body>
     <w:p>
       <w:pPr>
@@ -32,8 +32,13 @@
       </w:r>
     </w:p>
     <w:p>
-      <w:r>
-        <w:t xml:space="preserve">e.g. </w:t>
+      <w:proofErr w:type="gramStart"/>
+      <w:r>
+        <w:t>e</w:t>
+      </w:r>
+      <w:proofErr w:type="gramEnd"/>
+      <w:r>
+        <w:t xml:space="preserve">.g. </w:t>
       </w:r>
       <w:proofErr w:type="spellStart"/>
       <w:r>
@@ -44,17 +49,43 @@
         <w:t xml:space="preserve"> User::</w:t>
       </w:r>
       <w:proofErr w:type="spellStart"/>
+      <w:r>
+        <w:t>NotAuthorized</w:t>
+      </w:r>
+      <w:proofErr w:type="spellEnd"/>
+      <w:r>
+        <w:t>, :with =&gt; :</w:t>
+      </w:r>
+      <w:proofErr w:type="spellStart"/>
+      <w:r>
+        <w:t>user_not_authorized</w:t>
+      </w:r>
+      <w:proofErr w:type="spellEnd"/>
+    </w:p>
+    <w:p>
+      <w:r>
+        <w:tab/>
+      </w:r>
       <w:proofErr w:type="gramStart"/>
       <w:r>
-        <w:t>NotAuthorized</w:t>
-      </w:r>
-      <w:proofErr w:type="spellEnd"/>
-      <w:r>
-        <w:t>, :with</w:t>
+        <w:t>private</w:t>
       </w:r>
       <w:proofErr w:type="gramEnd"/>
-      <w:r>
-        <w:t xml:space="preserve"> =&gt; :</w:t>
+    </w:p>
+    <w:p>
+      <w:r>
+        <w:tab/>
+      </w:r>
+      <w:r>
+        <w:tab/>
+      </w:r>
+      <w:proofErr w:type="gramStart"/>
+      <w:r>
+        <w:t>def</w:t>
+      </w:r>
+      <w:proofErr w:type="gramEnd"/>
+      <w:r>
+        <w:t xml:space="preserve"> </w:t>
       </w:r>
       <w:proofErr w:type="spellStart"/>
       <w:r>
@@ -66,11 +97,20 @@
       <w:r>
         <w:tab/>
       </w:r>
+      <w:r>
+        <w:tab/>
+      </w:r>
+      <w:r>
+        <w:tab/>
+      </w:r>
       <w:proofErr w:type="gramStart"/>
       <w:r>
-        <w:t>private</w:t>
+        <w:t>flash</w:t>
       </w:r>
       <w:proofErr w:type="gramEnd"/>
+      <w:r>
+        <w:t>[:error] = “my error”</w:t>
+      </w:r>
     </w:p>
     <w:p>
       <w:r>
@@ -79,59 +119,22 @@
       <w:r>
         <w:tab/>
       </w:r>
+      <w:r>
+        <w:tab/>
+      </w:r>
+      <w:proofErr w:type="spellStart"/>
       <w:proofErr w:type="gramStart"/>
       <w:r>
-        <w:t>def</w:t>
+        <w:t>redirect</w:t>
       </w:r>
       <w:proofErr w:type="gramEnd"/>
       <w:r>
-        <w:t xml:space="preserve"> </w:t>
-      </w:r>
-      <w:proofErr w:type="spellStart"/>
-      <w:r>
-        <w:t>user_not_authorized</w:t>
-      </w:r>
-      <w:proofErr w:type="spellEnd"/>
-    </w:p>
-    <w:p>
-      <w:r>
-        <w:tab/>
-      </w:r>
-      <w:r>
-        <w:tab/>
-      </w:r>
-      <w:r>
-        <w:tab/>
-      </w:r>
-      <w:proofErr w:type="gramStart"/>
-      <w:r>
-        <w:t>flash[</w:t>
-      </w:r>
-      <w:proofErr w:type="gramEnd"/>
-      <w:r>
-        <w:t>:error] = “my error”</w:t>
-      </w:r>
-    </w:p>
-    <w:p>
-      <w:r>
-        <w:tab/>
-      </w:r>
-      <w:r>
-        <w:tab/>
-      </w:r>
-      <w:r>
-        <w:tab/>
-      </w:r>
-      <w:proofErr w:type="spellStart"/>
-      <w:proofErr w:type="gramStart"/>
-      <w:r>
-        <w:t>redirect_to</w:t>
+        <w:t>_to</w:t>
       </w:r>
       <w:proofErr w:type="spellEnd"/>
       <w:r>
         <w:t xml:space="preserve"> :back</w:t>
       </w:r>
-      <w:proofErr w:type="gramEnd"/>
     </w:p>
     <w:p>
       <w:r>
@@ -188,15 +191,15 @@
       </w:r>
       <w:r>
         <w:tab/>
-        <w:t xml:space="preserve">&lt;p&gt;There were problems with the following </w:t>
+        <w:t>&lt;</w:t>
       </w:r>
       <w:proofErr w:type="gramStart"/>
       <w:r>
-        <w:t>fields:</w:t>
+        <w:t>p</w:t>
       </w:r>
       <w:proofErr w:type="gramEnd"/>
       <w:r>
-        <w:t>&lt;/p&gt;</w:t>
+        <w:t>&gt;There were problems with the following fields:&lt;/p&gt;</w:t>
       </w:r>
     </w:p>
     <w:p>
@@ -215,23 +218,7 @@
       <w:proofErr w:type="spellEnd"/>
       <w:proofErr w:type="gramEnd"/>
       <w:r>
-        <w:t>&gt;&lt;</w:t>
-      </w:r>
-      <w:proofErr w:type="spellStart"/>
-      <w:r>
-        <w:t>li</w:t>
-      </w:r>
-      <w:proofErr w:type="spellEnd"/>
-      <w:r>
-        <w:t>&gt;Admin email taken&lt;/</w:t>
-      </w:r>
-      <w:proofErr w:type="spellStart"/>
-      <w:r>
-        <w:t>li</w:t>
-      </w:r>
-      <w:proofErr w:type="spellEnd"/>
-      <w:r>
-        <w:t>&gt;&lt;/</w:t>
+        <w:t>&gt;&lt;li&gt;Admin email taken&lt;/li&gt;&lt;/</w:t>
       </w:r>
       <w:proofErr w:type="spellStart"/>
       <w:r>
@@ -250,12 +237,10 @@
       <w:pPr>
         <w:pStyle w:val="Heading2"/>
       </w:pPr>
-      <w:bookmarkStart w:id="0" w:name="_GoBack"/>
       <w:r>
         <w:t>Roles and Privileges</w:t>
       </w:r>
     </w:p>
-    <w:bookmarkEnd w:id="0"/>
     <w:p>
       <w:r>
         <w:t>Users have many Roles through Assignments</w:t>
@@ -375,12 +360,9 @@
         <w:t>roles.includes</w:t>
       </w:r>
       <w:proofErr w:type="spellEnd"/>
-      <w:r>
-        <w:t>(</w:t>
-      </w:r>
       <w:proofErr w:type="gramEnd"/>
       <w:r>
-        <w:t>:privileges).for(action, controller).any?</w:t>
+        <w:t>(:privileges).for(action, controller).any?</w:t>
       </w:r>
     </w:p>
     <w:p>
@@ -538,7 +520,7 @@
       <w:tblPr>
         <w:tblStyle w:val="TableGrid"/>
         <w:tblW w:w="0" w:type="auto"/>
-        <w:tblLook w:val="04A0"/>
+        <w:tblLook w:val="04A0" w:firstRow="1" w:lastRow="0" w:firstColumn="1" w:lastColumn="0" w:noHBand="0" w:noVBand="1"/>
       </w:tblPr>
       <w:tblGrid>
         <w:gridCol w:w="1875"/>
@@ -1626,238 +1608,243 @@
         <w:t xml:space="preserve">      &lt;% </w:t>
       </w:r>
       <w:proofErr w:type="spellStart"/>
+      <w:proofErr w:type="gramStart"/>
+      <w:r>
+        <w:t>controllers</w:t>
+      </w:r>
+      <w:proofErr w:type="gramEnd"/>
+      <w:r>
+        <w:t>_array</w:t>
+      </w:r>
+      <w:proofErr w:type="spellEnd"/>
+      <w:r>
+        <w:t xml:space="preserve"> = Privilege::CONTROLLERS.map {|</w:t>
+      </w:r>
+      <w:proofErr w:type="spellStart"/>
+      <w:r>
+        <w:t>priv_controller</w:t>
+      </w:r>
+      <w:proofErr w:type="spellEnd"/>
+      <w:r>
+        <w:t>| [</w:t>
+      </w:r>
+      <w:proofErr w:type="spellStart"/>
+      <w:r>
+        <w:t>priv_controller.first</w:t>
+      </w:r>
+      <w:proofErr w:type="spellEnd"/>
+      <w:r>
+        <w:t xml:space="preserve">, </w:t>
+      </w:r>
+      <w:proofErr w:type="spellStart"/>
+      <w:r>
+        <w:t>priv_controller.last</w:t>
+      </w:r>
+      <w:proofErr w:type="spellEnd"/>
+      <w:r>
+        <w:t>[1]] } %&gt;</w:t>
+      </w:r>
+    </w:p>
+    <w:p>
+      <w:r>
+        <w:t xml:space="preserve">      &lt;%= </w:t>
+      </w:r>
+      <w:proofErr w:type="spellStart"/>
+      <w:proofErr w:type="gramStart"/>
+      <w:r>
+        <w:t>f</w:t>
+      </w:r>
+      <w:proofErr w:type="gramEnd"/>
+      <w:r>
+        <w:t>.collection_select</w:t>
+      </w:r>
+      <w:proofErr w:type="spellEnd"/>
+      <w:r>
+        <w:t xml:space="preserve"> :controller, </w:t>
+      </w:r>
+      <w:proofErr w:type="spellStart"/>
       <w:r>
         <w:t>controllers_array</w:t>
       </w:r>
       <w:proofErr w:type="spellEnd"/>
       <w:r>
-        <w:t xml:space="preserve"> = Privilege:</w:t>
+        <w:t>, :first, :last, prompt: t('</w:t>
+      </w:r>
+      <w:proofErr w:type="spellStart"/>
+      <w:r>
+        <w:t>privileges.form.selectaresource</w:t>
+      </w:r>
+      <w:proofErr w:type="spellEnd"/>
+      <w:r>
+        <w:t>') %&gt;</w:t>
+      </w:r>
+    </w:p>
+    <w:p>
+      <w:pPr>
+        <w:pStyle w:val="Heading2"/>
+      </w:pPr>
+      <w:r>
+        <w:t>Menus</w:t>
+      </w:r>
+    </w:p>
+    <w:p>
+      <w:r>
+        <w:t xml:space="preserve">Menus are generated by querying </w:t>
+      </w:r>
+      <w:r>
+        <w:t xml:space="preserve">the </w:t>
+      </w:r>
+      <w:proofErr w:type="spellStart"/>
+      <w:r>
+        <w:t>MenuItem</w:t>
+      </w:r>
+      <w:proofErr w:type="spellEnd"/>
+      <w:r>
+        <w:t xml:space="preserve"> model and filtering the results based on the privileges (ultimately, the controller/action combinations)</w:t>
+      </w:r>
+      <w:r>
+        <w:t xml:space="preserve"> for the current user and grouping them by the “category” attribute</w:t>
+      </w:r>
+      <w:r>
+        <w:t xml:space="preserve"> of </w:t>
+      </w:r>
+      <w:proofErr w:type="spellStart"/>
+      <w:r>
+        <w:t>MenuItem</w:t>
+      </w:r>
+      <w:proofErr w:type="spellEnd"/>
+      <w:r>
+        <w:t xml:space="preserve">.  </w:t>
+      </w:r>
+      <w:r>
+        <w:t xml:space="preserve">This happens as follows: If the session does not contain </w:t>
       </w:r>
       <w:proofErr w:type="gramStart"/>
       <w:r>
-        <w:t>:CONTROLLERS.map</w:t>
+        <w:t>a :</w:t>
+      </w:r>
+      <w:proofErr w:type="spellStart"/>
+      <w:r>
+        <w:t>current</w:t>
       </w:r>
       <w:proofErr w:type="gramEnd"/>
       <w:r>
-        <w:t xml:space="preserve"> {|</w:t>
-      </w:r>
-      <w:proofErr w:type="spellStart"/>
-      <w:r>
-        <w:t>priv_controller</w:t>
-      </w:r>
-      <w:proofErr w:type="spellEnd"/>
-      <w:r>
-        <w:t>| [</w:t>
-      </w:r>
-      <w:proofErr w:type="spellStart"/>
-      <w:r>
-        <w:t>priv_controller.first</w:t>
-      </w:r>
-      <w:proofErr w:type="spellEnd"/>
-      <w:r>
-        <w:t xml:space="preserve">, </w:t>
-      </w:r>
-      <w:proofErr w:type="spellStart"/>
-      <w:r>
-        <w:t>priv_controller.last</w:t>
-      </w:r>
-      <w:proofErr w:type="spellEnd"/>
-      <w:r>
-        <w:t>[1]] } %&gt;</w:t>
-      </w:r>
-    </w:p>
-    <w:p>
-      <w:r>
-        <w:t xml:space="preserve">      &lt;%= </w:t>
-      </w:r>
-      <w:proofErr w:type="spellStart"/>
+        <w:t>_menu</w:t>
+      </w:r>
+      <w:proofErr w:type="spellEnd"/>
+      <w:r>
+        <w:t xml:space="preserve"> entry, the </w:t>
+      </w:r>
+      <w:proofErr w:type="spellStart"/>
+      <w:r>
+        <w:t>current_menu</w:t>
+      </w:r>
+      <w:proofErr w:type="spellEnd"/>
+      <w:r>
+        <w:t>(</w:t>
+      </w:r>
+      <w:proofErr w:type="spellStart"/>
+      <w:r>
+        <w:t>current_user</w:t>
+      </w:r>
+      <w:proofErr w:type="spellEnd"/>
+      <w:r>
+        <w:t xml:space="preserve">) method is called on the </w:t>
+      </w:r>
+      <w:proofErr w:type="spellStart"/>
+      <w:r>
+        <w:t>MenuItem</w:t>
+      </w:r>
+      <w:proofErr w:type="spellEnd"/>
+      <w:r>
+        <w:t xml:space="preserve"> model.  </w:t>
+      </w:r>
       <w:proofErr w:type="gramStart"/>
       <w:r>
-        <w:t>f.collection_select</w:t>
-      </w:r>
-      <w:proofErr w:type="spellEnd"/>
-      <w:r>
-        <w:t xml:space="preserve"> :controller</w:t>
+        <w:t>This method first checks</w:t>
       </w:r>
       <w:proofErr w:type="gramEnd"/>
       <w:r>
-        <w:t xml:space="preserve">, </w:t>
-      </w:r>
-      <w:proofErr w:type="spellStart"/>
-      <w:r>
-        <w:t>controllers_array</w:t>
-      </w:r>
-      <w:proofErr w:type="spellEnd"/>
-      <w:r>
-        <w:t>, :first, :last, prompt: t('</w:t>
-      </w:r>
-      <w:proofErr w:type="spellStart"/>
-      <w:r>
-        <w:t>privileges.form.selectaresource</w:t>
-      </w:r>
-      <w:proofErr w:type="spellEnd"/>
-      <w:r>
-        <w:t>') %&gt;</w:t>
-      </w:r>
-    </w:p>
-    <w:p>
-      <w:pPr>
-        <w:pStyle w:val="Heading2"/>
-      </w:pPr>
-      <w:r>
-        <w:t>Menus</w:t>
-      </w:r>
-    </w:p>
-    <w:p>
-      <w:r>
-        <w:t xml:space="preserve">Menus are generated by querying </w:t>
-      </w:r>
-      <w:r>
-        <w:t xml:space="preserve">the </w:t>
-      </w:r>
-      <w:proofErr w:type="spellStart"/>
-      <w:r>
-        <w:t>MenuItem</w:t>
-      </w:r>
-      <w:proofErr w:type="spellEnd"/>
-      <w:r>
-        <w:t xml:space="preserve"> model and filtering the results based on the privileges (ultimately, the controller/action combinations)</w:t>
-      </w:r>
-      <w:r>
-        <w:t xml:space="preserve"> for the current user and grouping them by the “category” attribute</w:t>
-      </w:r>
-      <w:r>
-        <w:t xml:space="preserve"> of </w:t>
-      </w:r>
-      <w:proofErr w:type="spellStart"/>
-      <w:r>
-        <w:t>MenuItem</w:t>
-      </w:r>
-      <w:proofErr w:type="spellEnd"/>
+        <w:t xml:space="preserve"> to see if the user is the owner, if so, then all </w:t>
+      </w:r>
+      <w:proofErr w:type="spellStart"/>
+      <w:r>
+        <w:t>menu_items</w:t>
+      </w:r>
+      <w:proofErr w:type="spellEnd"/>
+      <w:r>
+        <w:t xml:space="preserve"> are added to the available list.  If not, then for each </w:t>
+      </w:r>
+      <w:proofErr w:type="spellStart"/>
+      <w:r>
+        <w:t>menu_item</w:t>
+      </w:r>
+      <w:proofErr w:type="spellEnd"/>
+      <w:r>
+        <w:t xml:space="preserve">, the can? Method on the user model is called, passing in the controller and action associated with the </w:t>
+      </w:r>
+      <w:proofErr w:type="spellStart"/>
+      <w:r>
+        <w:t>menu_item</w:t>
+      </w:r>
+      <w:proofErr w:type="spellEnd"/>
+      <w:r>
+        <w:t xml:space="preserve">.  The “can” method returns true if EITHER the controller/action combination is a “global privilege”, as defined in the GLOBAL_PRIVILEGES array on the privilege model, OR the user’s roles include privileges for that controller/action combination.  The “for” call is defined as a named scope on the Role model, and performs a bitwise comparison of the </w:t>
+      </w:r>
+      <w:r>
+        <w:t>unique identifying integer defined for that controller/action combo in Privilege::CONTROLLER_ACTIONS[controller][action]</w:t>
+      </w:r>
+      <w:r>
+        <w:t xml:space="preserve"> against the actions integer stored with the privilege</w:t>
+      </w:r>
+      <w:r>
+        <w:t xml:space="preserve"> in the database</w:t>
+      </w:r>
+      <w:r>
+        <w:t>.</w:t>
+      </w:r>
+      <w:r>
+        <w:t xml:space="preserve">  When the list of privileges for that user </w:t>
+      </w:r>
+      <w:r>
+        <w:t>has been compiled, each are written out into an array of string arrays</w:t>
+      </w:r>
+      <w:r>
+        <w:t>, grouped by category, and returned as the “</w:t>
+      </w:r>
+      <w:proofErr w:type="spellStart"/>
+      <w:r>
+        <w:t>current_menu</w:t>
+      </w:r>
+      <w:proofErr w:type="spellEnd"/>
+      <w:r>
+        <w:t>” (and placed on the session).  When the menu is rendered, t</w:t>
+      </w:r>
+      <w:r>
+        <w:t xml:space="preserve">he category is displayed as a large button, and the submenu extends out to the right from the category, displaying the various </w:t>
+      </w:r>
+      <w:r>
+        <w:t>menu items</w:t>
+      </w:r>
+      <w:r>
+        <w:t xml:space="preserve"> that </w:t>
+      </w:r>
+      <w:r>
+        <w:t>are available to the user</w:t>
+      </w:r>
       <w:r>
         <w:t xml:space="preserve">.  </w:t>
       </w:r>
       <w:r>
-        <w:t xml:space="preserve">This happens as follows: If the session does not contain </w:t>
+        <w:t>The image and text for the category are retrieved from Privilege</w:t>
       </w:r>
       <w:proofErr w:type="gramStart"/>
       <w:r>
-        <w:t>a :</w:t>
-      </w:r>
-      <w:proofErr w:type="spellStart"/>
-      <w:r>
-        <w:t>current</w:t>
+        <w:t>::</w:t>
       </w:r>
       <w:proofErr w:type="gramEnd"/>
       <w:r>
-        <w:t>_menu</w:t>
-      </w:r>
-      <w:proofErr w:type="spellEnd"/>
-      <w:r>
-        <w:t xml:space="preserve"> entry, the </w:t>
-      </w:r>
-      <w:proofErr w:type="spellStart"/>
-      <w:r>
-        <w:t>current_menu</w:t>
-      </w:r>
-      <w:proofErr w:type="spellEnd"/>
-      <w:r>
-        <w:t>(</w:t>
-      </w:r>
-      <w:proofErr w:type="spellStart"/>
-      <w:r>
-        <w:t>current_user</w:t>
-      </w:r>
-      <w:proofErr w:type="spellEnd"/>
-      <w:r>
-        <w:t xml:space="preserve">) method is called on the </w:t>
-      </w:r>
-      <w:proofErr w:type="spellStart"/>
-      <w:r>
-        <w:t>MenuItem</w:t>
-      </w:r>
-      <w:proofErr w:type="spellEnd"/>
-      <w:r>
-        <w:t xml:space="preserve"> model.  </w:t>
-      </w:r>
-      <w:proofErr w:type="gramStart"/>
-      <w:r>
-        <w:t>This method first checks</w:t>
-      </w:r>
-      <w:proofErr w:type="gramEnd"/>
-      <w:r>
-        <w:t xml:space="preserve"> to see if the user is the owner, if so, then all </w:t>
-      </w:r>
-      <w:proofErr w:type="spellStart"/>
-      <w:r>
-        <w:t>menu_items</w:t>
-      </w:r>
-      <w:proofErr w:type="spellEnd"/>
-      <w:r>
-        <w:t xml:space="preserve"> are added to the available list.  If not, then for each </w:t>
-      </w:r>
-      <w:proofErr w:type="spellStart"/>
-      <w:r>
-        <w:t>menu_item</w:t>
-      </w:r>
-      <w:proofErr w:type="spellEnd"/>
-      <w:r>
-        <w:t xml:space="preserve">, the can? Method on the user model is called, passing in the controller and action associated with the </w:t>
-      </w:r>
-      <w:proofErr w:type="spellStart"/>
-      <w:r>
-        <w:t>menu_item</w:t>
-      </w:r>
-      <w:proofErr w:type="spellEnd"/>
-      <w:r>
-        <w:t xml:space="preserve">.  The “can” method returns true if EITHER the controller/action combination is a “global privilege”, as defined in the GLOBAL_PRIVILEGES array on the privilege model, OR the user’s roles include privileges for that controller/action combination.  The “for” call is defined as a named scope on the Role model, and performs a bitwise comparison of the </w:t>
-      </w:r>
-      <w:r>
-        <w:t>unique identifying integer defined for that controller/action combo in Privilege::CONTROLLER_ACTIONS[controller][action]</w:t>
-      </w:r>
-      <w:r>
-        <w:t xml:space="preserve"> against the actions integer stored with the privilege</w:t>
-      </w:r>
-      <w:r>
-        <w:t xml:space="preserve"> in the database</w:t>
-      </w:r>
-      <w:r>
-        <w:t>.</w:t>
-      </w:r>
-      <w:r>
-        <w:t xml:space="preserve">  When the list of privileges for that user </w:t>
-      </w:r>
-      <w:r>
-        <w:t>has been compiled, each are written out into an array of string arrays</w:t>
-      </w:r>
-      <w:r>
-        <w:t>, grouped by category, and returned as the “</w:t>
-      </w:r>
-      <w:proofErr w:type="spellStart"/>
-      <w:r>
-        <w:t>current_menu</w:t>
-      </w:r>
-      <w:proofErr w:type="spellEnd"/>
-      <w:r>
-        <w:t>” (and placed on the session).  When the menu is rendered, t</w:t>
-      </w:r>
-      <w:r>
-        <w:t xml:space="preserve">he category is displayed as a large button, and the submenu extends out to the right from the category, displaying the various </w:t>
-      </w:r>
-      <w:r>
-        <w:t>menu items</w:t>
-      </w:r>
-      <w:r>
-        <w:t xml:space="preserve"> that </w:t>
-      </w:r>
-      <w:r>
-        <w:t>are available to the user</w:t>
-      </w:r>
-      <w:r>
-        <w:t xml:space="preserve">.  </w:t>
-      </w:r>
-      <w:r>
-        <w:t xml:space="preserve">The image and text for the category are retrieved from Privilege::CATEGORIES, and the link that is associated with the category button </w:t>
+        <w:t xml:space="preserve">CATEGORIES, and the link that is associated with the category button </w:t>
       </w:r>
       <w:r>
         <w:lastRenderedPageBreak/>
@@ -1871,18 +1858,13 @@
       </w:r>
       <w:proofErr w:type="spellStart"/>
       <w:r>
-        <w:t>link_for_</w:t>
-      </w:r>
-      <w:proofErr w:type="gramStart"/>
-      <w:r>
-        <w:t>privilege</w:t>
+        <w:t>link_for_privilege</w:t>
       </w:r>
       <w:proofErr w:type="spellEnd"/>
       <w:r>
         <w:t>(</w:t>
       </w:r>
       <w:proofErr w:type="spellStart"/>
-      <w:proofErr w:type="gramEnd"/>
       <w:r>
         <w:t>priv_controller</w:t>
       </w:r>
@@ -1953,7 +1935,7 @@
       <w:tblPr>
         <w:tblStyle w:val="TableGrid"/>
         <w:tblW w:w="9468" w:type="dxa"/>
-        <w:tblLook w:val="04A0"/>
+        <w:tblLook w:val="04A0" w:firstRow="1" w:lastRow="0" w:firstColumn="1" w:lastColumn="0" w:noHBand="0" w:noVBand="1"/>
       </w:tblPr>
       <w:tblGrid>
         <w:gridCol w:w="1816"/>
@@ -3713,6 +3695,37 @@
         <w:pStyle w:val="Heading2"/>
       </w:pPr>
       <w:r>
+        <w:t>User Preferences</w:t>
+      </w:r>
+    </w:p>
+    <w:p>
+      <w:r>
+        <w:t xml:space="preserve">User preferences are name/value pairs stored in the </w:t>
+      </w:r>
+      <w:proofErr w:type="spellStart"/>
+      <w:r>
+        <w:t>user_preferences</w:t>
+      </w:r>
+      <w:proofErr w:type="spellEnd"/>
+      <w:r>
+        <w:t xml:space="preserve"> table along with an optional </w:t>
+      </w:r>
+      <w:proofErr w:type="spellStart"/>
+      <w:r>
+        <w:t>seq_no</w:t>
+      </w:r>
+      <w:proofErr w:type="spellEnd"/>
+      <w:r>
+        <w:t xml:space="preserve"> to support arrays of preferences of the same type.  One intrinsic user preference is the MY_LINKS preference that takes as its value a string that can be divided into three substrings delimited by ‘#’.  The first substring is the controller for the link, the second substring is the action for the link, and the third substring is the user-readable text for the link.  By default, these are the menu items that a user has access to.  However, if the user modifies the list by changing its order, deleting one or more items or adding new items (by clicking on an Add to Favorites button present on any page), then the list is stored in the database as MY_LINKS preferences.</w:t>
+      </w:r>
+      <w:bookmarkStart w:id="0" w:name="_GoBack"/>
+      <w:bookmarkEnd w:id="0"/>
+    </w:p>
+    <w:p>
+      <w:pPr>
+        <w:pStyle w:val="Heading2"/>
+      </w:pPr>
+      <w:r>
         <w:t>Models/Controllers</w:t>
       </w:r>
     </w:p>
@@ -3733,6 +3746,7 @@
     </w:p>
     <w:p>
       <w:r>
+        <w:lastRenderedPageBreak/>
         <w:t>User</w:t>
       </w:r>
     </w:p>
@@ -3793,7 +3807,6 @@
     </w:p>
     <w:p>
       <w:r>
-        <w:lastRenderedPageBreak/>
         <w:t>Credit Memo</w:t>
       </w:r>
     </w:p>
@@ -3927,13 +3940,8 @@
       <w:r>
         <w:t xml:space="preserve"> for the new account signs in, and can begin adding new users and granting </w:t>
       </w:r>
-      <w:proofErr w:type="gramStart"/>
-      <w:r>
-        <w:t>them</w:t>
-      </w:r>
-      <w:proofErr w:type="gramEnd"/>
-      <w:r>
-        <w:t xml:space="preserve"> </w:t>
+      <w:r>
+        <w:t xml:space="preserve">them </w:t>
       </w:r>
       <w:r>
         <w:t xml:space="preserve">Roles.  The Administrative user can also define new Roles that are specific to her account if she likes (this should probably be pretty unusual). </w:t>
@@ -3973,6 +3981,7 @@
         </w:numPr>
       </w:pPr>
       <w:r>
+        <w:lastRenderedPageBreak/>
         <w:t xml:space="preserve">The account owner can optionally reassign “ownership” of the account to another person.  When the change is saved, only the new owner (or the </w:t>
       </w:r>
       <w:proofErr w:type="spellStart"/>
@@ -4069,15 +4078,15 @@
         <w:pStyle w:val="ListParagraph"/>
       </w:pPr>
       <w:r>
-        <w:t xml:space="preserve">     @&lt;collection name&gt; ||= end_of_association_</w:t>
+        <w:t xml:space="preserve">     @&lt;</w:t>
       </w:r>
       <w:proofErr w:type="gramStart"/>
       <w:r>
-        <w:t>chain.search(</w:t>
+        <w:t>collection</w:t>
       </w:r>
       <w:proofErr w:type="gramEnd"/>
       <w:r>
-        <w:t xml:space="preserve">params[:search]).order(sort_column + ' </w:t>
+        <w:t xml:space="preserve"> name&gt; ||= end_of_association_chain.search(params[:search]).order(sort_column + ' </w:t>
       </w:r>
       <w:proofErr w:type="spellStart"/>
       <w:r>
@@ -4117,7 +4126,6 @@
         <w:pStyle w:val="ListParagraph"/>
       </w:pPr>
       <w:r>
-        <w:lastRenderedPageBreak/>
         <w:t xml:space="preserve">    </w:t>
       </w:r>
       <w:proofErr w:type="gramStart"/>
@@ -4209,12 +4217,9 @@
         <w:t>params</w:t>
       </w:r>
       <w:proofErr w:type="spellEnd"/>
-      <w:r>
-        <w:t>[</w:t>
-      </w:r>
       <w:proofErr w:type="gramEnd"/>
       <w:r>
-        <w:t>:sort] : "1"</w:t>
+        <w:t>[:sort] : "1"</w:t>
       </w:r>
     </w:p>
     <w:p>
@@ -4315,11 +4320,11 @@
       </w:r>
       <w:proofErr w:type="gramStart"/>
       <w:r>
-        <w:t>where(</w:t>
+        <w:t>where</w:t>
       </w:r>
       <w:proofErr w:type="gramEnd"/>
       <w:r>
-        <w:t>'name LIKE ?', "%#{search}%")</w:t>
+        <w:t>('name LIKE ?', "%#{search}%")</w:t>
       </w:r>
     </w:p>
     <w:p>
@@ -4514,6 +4519,7 @@
         <w:pStyle w:val="Heading2"/>
       </w:pPr>
       <w:r>
+        <w:lastRenderedPageBreak/>
         <w:t>User Limits</w:t>
       </w:r>
     </w:p>
@@ -4563,13 +4569,8 @@
           <w:szCs w:val="22"/>
         </w:rPr>
       </w:pPr>
-      <w:proofErr w:type="gramStart"/>
-      <w:r>
-        <w:t>Made a change to rails3_acts_as_paranoid.rb 0.1.3 to eliminate DEPRECATION warnings.</w:t>
-      </w:r>
-      <w:proofErr w:type="gramEnd"/>
-      <w:r>
-        <w:t xml:space="preserve">  </w:t>
+      <w:r>
+        <w:t xml:space="preserve">Made a change to rails3_acts_as_paranoid.rb 0.1.3 to eliminate DEPRECATION warnings.  </w:t>
       </w:r>
       <w:r>
         <w:rPr>
@@ -4581,6 +4582,7 @@
         <w:t>#</w:t>
       </w:r>
       <w:proofErr w:type="spellStart"/>
+      <w:proofErr w:type="gramStart"/>
       <w:r>
         <w:rPr>
           <w:rFonts w:ascii="Menlo Regular" w:hAnsi="Menlo Regular" w:cs="Menlo Regular"/>
@@ -4588,9 +4590,9 @@
           <w:sz w:val="22"/>
           <w:szCs w:val="22"/>
         </w:rPr>
-        <w:t>alias_</w:t>
-      </w:r>
-      <w:proofErr w:type="gramStart"/>
+        <w:t>alias</w:t>
+      </w:r>
+      <w:proofErr w:type="gramEnd"/>
       <w:r>
         <w:rPr>
           <w:rFonts w:ascii="Menlo Regular" w:hAnsi="Menlo Regular" w:cs="Menlo Regular"/>
@@ -4598,7 +4600,7 @@
           <w:sz w:val="22"/>
           <w:szCs w:val="22"/>
         </w:rPr>
-        <w:t>method</w:t>
+        <w:t>_method</w:t>
       </w:r>
       <w:proofErr w:type="spellEnd"/>
       <w:r>
@@ -4611,7 +4613,6 @@
         <w:t xml:space="preserve"> :</w:t>
       </w:r>
       <w:proofErr w:type="spellStart"/>
-      <w:proofErr w:type="gramEnd"/>
       <w:r>
         <w:rPr>
           <w:rFonts w:ascii="Menlo Regular" w:hAnsi="Menlo Regular" w:cs="Menlo Regular"/>
@@ -4708,11 +4709,11 @@
           <w:sz w:val="22"/>
           <w:szCs w:val="22"/>
         </w:rPr>
-        <w:lastRenderedPageBreak/>
         <w:tab/>
         <w:t xml:space="preserve">  </w:t>
       </w:r>
       <w:proofErr w:type="spellStart"/>
+      <w:proofErr w:type="gramStart"/>
       <w:r>
         <w:rPr>
           <w:rFonts w:ascii="Menlo Regular" w:hAnsi="Menlo Regular" w:cs="Menlo Regular"/>
@@ -4720,9 +4721,9 @@
           <w:sz w:val="22"/>
           <w:szCs w:val="22"/>
         </w:rPr>
-        <w:t>alias_</w:t>
-      </w:r>
-      <w:proofErr w:type="gramStart"/>
+        <w:t>alias</w:t>
+      </w:r>
+      <w:proofErr w:type="gramEnd"/>
       <w:r>
         <w:rPr>
           <w:rFonts w:ascii="Menlo Regular" w:hAnsi="Menlo Regular" w:cs="Menlo Regular"/>
@@ -4730,7 +4731,7 @@
           <w:sz w:val="22"/>
           <w:szCs w:val="22"/>
         </w:rPr>
-        <w:t>method</w:t>
+        <w:t>_method</w:t>
       </w:r>
       <w:proofErr w:type="spellEnd"/>
       <w:r>
@@ -4743,7 +4744,6 @@
         <w:t xml:space="preserve"> :</w:t>
       </w:r>
       <w:proofErr w:type="spellStart"/>
-      <w:proofErr w:type="gramEnd"/>
       <w:r>
         <w:rPr>
           <w:rFonts w:ascii="Menlo Regular" w:hAnsi="Menlo Regular" w:cs="Menlo Regular"/>
@@ -4904,11 +4904,67 @@
     </w:p>
     <w:p>
       <w:r>
+        <w:t xml:space="preserve">    # Start with an empty scope and build on it for each </w:t>
+      </w:r>
+      <w:proofErr w:type="spellStart"/>
+      <w:r>
+        <w:t>attr</w:t>
+      </w:r>
+      <w:proofErr w:type="spellEnd"/>
+      <w:r>
+        <w:t>.</w:t>
+      </w:r>
+    </w:p>
+    <w:p>
+      <w:r>
+        <w:t xml:space="preserve">    # (Allows for easy extraction of searchable fields definition</w:t>
+      </w:r>
+    </w:p>
+    <w:p>
+      <w:r>
+        <w:t xml:space="preserve">    # </w:t>
+      </w:r>
+      <w:proofErr w:type="gramStart"/>
+      <w:r>
+        <w:t>in</w:t>
+      </w:r>
+      <w:proofErr w:type="gramEnd"/>
+      <w:r>
+        <w:t xml:space="preserve"> the future)</w:t>
+      </w:r>
+    </w:p>
+    <w:p>
+      <w:r>
         <w:t xml:space="preserve">    </w:t>
       </w:r>
       <w:proofErr w:type="gramStart"/>
       <w:r>
-        <w:t xml:space="preserve"># Start with an empty scope and build on it for each </w:t>
+        <w:t>def</w:t>
+      </w:r>
+      <w:proofErr w:type="gramEnd"/>
+      <w:r>
+        <w:t xml:space="preserve"> search(q)</w:t>
+      </w:r>
+    </w:p>
+    <w:p>
+      <w:r>
+        <w:t xml:space="preserve">      [</w:t>
+      </w:r>
+      <w:proofErr w:type="gramStart"/>
+      <w:r>
+        <w:t>:title</w:t>
+      </w:r>
+      <w:proofErr w:type="gramEnd"/>
+      <w:r>
+        <w:t>, :body].inject(scoped) do |</w:t>
+      </w:r>
+      <w:proofErr w:type="spellStart"/>
+      <w:r>
+        <w:t>combined_scope</w:t>
+      </w:r>
+      <w:proofErr w:type="spellEnd"/>
+      <w:r>
+        <w:t xml:space="preserve">, </w:t>
       </w:r>
       <w:proofErr w:type="spellStart"/>
       <w:r>
@@ -4916,89 +4972,25 @@
       </w:r>
       <w:proofErr w:type="spellEnd"/>
       <w:r>
-        <w:t>.</w:t>
+        <w:t>|</w:t>
+      </w:r>
+    </w:p>
+    <w:p>
+      <w:r>
+        <w:t xml:space="preserve">        </w:t>
+      </w:r>
+      <w:proofErr w:type="spellStart"/>
+      <w:proofErr w:type="gramStart"/>
+      <w:r>
+        <w:t>combined</w:t>
       </w:r>
       <w:proofErr w:type="gramEnd"/>
-    </w:p>
-    <w:p>
-      <w:r>
-        <w:t xml:space="preserve">    # (Allows for easy extraction of searchable fields definition</w:t>
-      </w:r>
-    </w:p>
-    <w:p>
-      <w:r>
-        <w:t xml:space="preserve">    # </w:t>
-      </w:r>
-      <w:proofErr w:type="gramStart"/>
-      <w:r>
-        <w:t>in</w:t>
-      </w:r>
-      <w:proofErr w:type="gramEnd"/>
-      <w:r>
-        <w:t xml:space="preserve"> the future)</w:t>
-      </w:r>
-    </w:p>
-    <w:p>
-      <w:r>
-        <w:t xml:space="preserve">    </w:t>
-      </w:r>
-      <w:proofErr w:type="gramStart"/>
-      <w:r>
-        <w:t>def</w:t>
-      </w:r>
-      <w:proofErr w:type="gramEnd"/>
-      <w:r>
-        <w:t xml:space="preserve"> search(q)</w:t>
-      </w:r>
-    </w:p>
-    <w:p>
-      <w:r>
-        <w:t xml:space="preserve">      [</w:t>
-      </w:r>
-      <w:proofErr w:type="gramStart"/>
-      <w:r>
-        <w:t>:title</w:t>
-      </w:r>
-      <w:proofErr w:type="gramEnd"/>
-      <w:r>
-        <w:t>, :body].inject(scoped) do |</w:t>
-      </w:r>
-      <w:proofErr w:type="spellStart"/>
-      <w:r>
-        <w:t>combined_scope</w:t>
-      </w:r>
-      <w:proofErr w:type="spellEnd"/>
-      <w:r>
-        <w:t xml:space="preserve">, </w:t>
-      </w:r>
-      <w:proofErr w:type="spellStart"/>
-      <w:r>
-        <w:t>attr</w:t>
-      </w:r>
-      <w:proofErr w:type="spellEnd"/>
-      <w:r>
-        <w:t>|</w:t>
-      </w:r>
-    </w:p>
-    <w:p>
-      <w:r>
-        <w:t xml:space="preserve">        </w:t>
-      </w:r>
-      <w:proofErr w:type="spellStart"/>
-      <w:r>
-        <w:t>combined_</w:t>
-      </w:r>
-      <w:proofErr w:type="gramStart"/>
-      <w:r>
-        <w:t>scope.where</w:t>
-      </w:r>
-      <w:proofErr w:type="spellEnd"/>
-      <w:r>
-        <w:t>(</w:t>
-      </w:r>
-      <w:proofErr w:type="gramEnd"/>
-      <w:r>
-        <w:t>"posts.#{</w:t>
+      <w:r>
+        <w:t>_scope.where</w:t>
+      </w:r>
+      <w:proofErr w:type="spellEnd"/>
+      <w:r>
+        <w:t>("posts.#{</w:t>
       </w:r>
       <w:proofErr w:type="spellStart"/>
       <w:r>
@@ -5205,7 +5197,7 @@
 </file>
 
 <file path=word/numbering.xml><?xml version="1.0" encoding="utf-8"?>
-<w:numbering xmlns:ve="http://schemas.openxmlformats.org/markup-compatibility/2006" xmlns:o="urn:schemas-microsoft-com:office:office" xmlns:r="http://schemas.openxmlformats.org/officeDocument/2006/relationships" xmlns:m="http://schemas.openxmlformats.org/officeDocument/2006/math" xmlns:v="urn:schemas-microsoft-com:vml" xmlns:wp="http://schemas.openxmlformats.org/drawingml/2006/wordprocessingDrawing" xmlns:w10="urn:schemas-microsoft-com:office:word" xmlns:w="http://schemas.openxmlformats.org/wordprocessingml/2006/main" xmlns:wne="http://schemas.microsoft.com/office/word/2006/wordml">
+<w:numbering xmlns:wpc="http://schemas.microsoft.com/office/word/2010/wordprocessingCanvas" xmlns:mo="http://schemas.microsoft.com/office/mac/office/2008/main" xmlns:mc="http://schemas.openxmlformats.org/markup-compatibility/2006" xmlns:mv="urn:schemas-microsoft-com:mac:vml" xmlns:o="urn:schemas-microsoft-com:office:office" xmlns:r="http://schemas.openxmlformats.org/officeDocument/2006/relationships" xmlns:m="http://schemas.openxmlformats.org/officeDocument/2006/math" xmlns:v="urn:schemas-microsoft-com:vml" xmlns:wp14="http://schemas.microsoft.com/office/word/2010/wordprocessingDrawing" xmlns:wp="http://schemas.openxmlformats.org/drawingml/2006/wordprocessingDrawing" xmlns:w10="urn:schemas-microsoft-com:office:word" xmlns:w="http://schemas.openxmlformats.org/wordprocessingml/2006/main" xmlns:w14="http://schemas.microsoft.com/office/word/2010/wordml" xmlns:wpg="http://schemas.microsoft.com/office/word/2010/wordprocessingGroup" xmlns:wpi="http://schemas.microsoft.com/office/word/2010/wordprocessingInk" xmlns:wne="http://schemas.microsoft.com/office/word/2006/wordml" xmlns:wps="http://schemas.microsoft.com/office/word/2010/wordprocessingShape" mc:Ignorable="w14 wp14">
   <w:abstractNum w:abstractNumId="0">
     <w:nsid w:val="057C0642"/>
     <w:multiLevelType w:val="hybridMultilevel"/>
@@ -5486,7 +5478,7 @@
 </file>
 
 <file path=word/styles.xml><?xml version="1.0" encoding="utf-8"?>
-<w:styles xmlns:r="http://schemas.openxmlformats.org/officeDocument/2006/relationships" xmlns:w="http://schemas.openxmlformats.org/wordprocessingml/2006/main">
+<w:styles xmlns:mc="http://schemas.openxmlformats.org/markup-compatibility/2006" xmlns:r="http://schemas.openxmlformats.org/officeDocument/2006/relationships" xmlns:w="http://schemas.openxmlformats.org/wordprocessingml/2006/main" xmlns:w14="http://schemas.microsoft.com/office/word/2010/wordml" mc:Ignorable="w14">
   <w:docDefaults>
     <w:rPrDefault>
       <w:rPr>
@@ -5498,7 +5490,7 @@
     </w:rPrDefault>
     <w:pPrDefault/>
   </w:docDefaults>
-  <w:latentStyles w:defLockedState="0" w:defUIPriority="99" w:defSemiHidden="1" w:defUnhideWhenUsed="1" w:defQFormat="0" w:count="267">
+  <w:latentStyles w:defLockedState="0" w:defUIPriority="99" w:defSemiHidden="1" w:defUnhideWhenUsed="1" w:defQFormat="0" w:count="276">
     <w:lsdException w:name="Normal" w:semiHidden="0" w:uiPriority="0" w:unhideWhenUsed="0" w:qFormat="1"/>
     <w:lsdException w:name="heading 1" w:semiHidden="0" w:uiPriority="9" w:unhideWhenUsed="0" w:qFormat="1"/>
     <w:lsdException w:name="heading 2" w:uiPriority="9" w:qFormat="1"/>
@@ -5722,7 +5714,6 @@
     <w:uiPriority w:val="99"/>
     <w:semiHidden/>
     <w:unhideWhenUsed/>
-    <w:qFormat/>
     <w:tblPr>
       <w:tblInd w:w="0" w:type="dxa"/>
       <w:tblCellMar>

</xml_diff>